<commit_message>
First System Design Document Draft
</commit_message>
<xml_diff>
--- a/Software_Design_Document.docx
+++ b/Software_Design_Document.docx
@@ -1,6 +1,6 @@
 
 <file path=word/document.xml><?xml version="1.0" encoding="utf-8"?>
-<w:document xmlns:wpc="http://schemas.microsoft.com/office/word/2010/wordprocessingCanvas" xmlns:cx="http://schemas.microsoft.com/office/drawing/2014/chartex" xmlns:cx1="http://schemas.microsoft.com/office/drawing/2015/9/8/chartex" xmlns:mc="http://schemas.openxmlformats.org/markup-compatibility/2006" xmlns:o="urn:schemas-microsoft-com:office:office" xmlns:r="http://schemas.openxmlformats.org/officeDocument/2006/relationships" xmlns:m="http://schemas.openxmlformats.org/officeDocument/2006/math" xmlns:v="urn:schemas-microsoft-com:vml" xmlns:wp14="http://schemas.microsoft.com/office/word/2010/wordprocessingDrawing" xmlns:wp="http://schemas.openxmlformats.org/drawingml/2006/wordprocessingDrawing" xmlns:w10="urn:schemas-microsoft-com:office:word" xmlns:w="http://schemas.openxmlformats.org/wordprocessingml/2006/main" xmlns:w14="http://schemas.microsoft.com/office/word/2010/wordml" xmlns:w15="http://schemas.microsoft.com/office/word/2012/wordml" xmlns:w16se="http://schemas.microsoft.com/office/word/2015/wordml/symex" xmlns:wpg="http://schemas.microsoft.com/office/word/2010/wordprocessingGroup" xmlns:wpi="http://schemas.microsoft.com/office/word/2010/wordprocessingInk" xmlns:wne="http://schemas.microsoft.com/office/word/2006/wordml" xmlns:wps="http://schemas.microsoft.com/office/word/2010/wordprocessingShape" mc:Ignorable="w14 w15 w16se wp14">
+<w:document xmlns:wpc="http://schemas.microsoft.com/office/word/2010/wordprocessingCanvas" xmlns:cx="http://schemas.microsoft.com/office/drawing/2014/chartex" xmlns:cx1="http://schemas.microsoft.com/office/drawing/2015/9/8/chartex" xmlns:cx2="http://schemas.microsoft.com/office/drawing/2015/10/21/chartex" xmlns:cx3="http://schemas.microsoft.com/office/drawing/2016/5/9/chartex" xmlns:cx4="http://schemas.microsoft.com/office/drawing/2016/5/10/chartex" xmlns:cx5="http://schemas.microsoft.com/office/drawing/2016/5/11/chartex" xmlns:cx6="http://schemas.microsoft.com/office/drawing/2016/5/12/chartex" xmlns:cx7="http://schemas.microsoft.com/office/drawing/2016/5/13/chartex" xmlns:cx8="http://schemas.microsoft.com/office/drawing/2016/5/14/chartex" xmlns:mc="http://schemas.openxmlformats.org/markup-compatibility/2006" xmlns:aink="http://schemas.microsoft.com/office/drawing/2016/ink" xmlns:am3d="http://schemas.microsoft.com/office/drawing/2017/model3d" xmlns:o="urn:schemas-microsoft-com:office:office" xmlns:r="http://schemas.openxmlformats.org/officeDocument/2006/relationships" xmlns:m="http://schemas.openxmlformats.org/officeDocument/2006/math" xmlns:v="urn:schemas-microsoft-com:vml" xmlns:wp14="http://schemas.microsoft.com/office/word/2010/wordprocessingDrawing" xmlns:wp="http://schemas.openxmlformats.org/drawingml/2006/wordprocessingDrawing" xmlns:w10="urn:schemas-microsoft-com:office:word" xmlns:w="http://schemas.openxmlformats.org/wordprocessingml/2006/main" xmlns:w14="http://schemas.microsoft.com/office/word/2010/wordml" xmlns:w15="http://schemas.microsoft.com/office/word/2012/wordml" xmlns:w16cid="http://schemas.microsoft.com/office/word/2016/wordml/cid" xmlns:w16se="http://schemas.microsoft.com/office/word/2015/wordml/symex" xmlns:wpg="http://schemas.microsoft.com/office/word/2010/wordprocessingGroup" xmlns:wpi="http://schemas.microsoft.com/office/word/2010/wordprocessingInk" xmlns:wne="http://schemas.microsoft.com/office/word/2006/wordml" xmlns:wps="http://schemas.microsoft.com/office/word/2010/wordprocessingShape" mc:Ignorable="w14 w15 w16se w16cid wp14">
   <w:body>
     <w:p>
       <w:pPr>
@@ -20,11 +20,15 @@
     </w:p>
     <w:p>
       <w:r>
-        <w:t>Student Name</w:t>
-      </w:r>
-      <w:r>
-        <w:t>s</w:t>
-      </w:r>
+        <w:t>Liangxian Zhao</w:t>
+      </w:r>
+    </w:p>
+    <w:p>
+      <w:r>
+        <w:t>Rafael Alexander s5277157</w:t>
+      </w:r>
+      <w:bookmarkStart w:id="0" w:name="_GoBack"/>
+      <w:bookmarkEnd w:id="0"/>
     </w:p>
     <w:p>
       <w:r>
@@ -1121,12 +1125,12 @@
           <w:numId w:val="2"/>
         </w:numPr>
       </w:pPr>
-      <w:bookmarkStart w:id="0" w:name="_Toc46748622"/>
+      <w:bookmarkStart w:id="1" w:name="_Toc46748622"/>
       <w:r>
         <w:lastRenderedPageBreak/>
         <w:t>System Vision</w:t>
       </w:r>
-      <w:bookmarkEnd w:id="0"/>
+      <w:bookmarkEnd w:id="1"/>
     </w:p>
     <w:p>
       <w:pPr>
@@ -1136,11 +1140,11 @@
           <w:numId w:val="2"/>
         </w:numPr>
       </w:pPr>
-      <w:bookmarkStart w:id="1" w:name="_Toc46748623"/>
+      <w:bookmarkStart w:id="2" w:name="_Toc46748623"/>
       <w:r>
         <w:t>Problem Background</w:t>
       </w:r>
-      <w:bookmarkEnd w:id="1"/>
+      <w:bookmarkEnd w:id="2"/>
     </w:p>
     <w:p/>
     <w:p>
@@ -1151,11 +1155,11 @@
           <w:numId w:val="2"/>
         </w:numPr>
       </w:pPr>
-      <w:bookmarkStart w:id="2" w:name="_Toc46748624"/>
+      <w:bookmarkStart w:id="3" w:name="_Toc46748624"/>
       <w:r>
         <w:t>System Overview</w:t>
       </w:r>
-      <w:bookmarkEnd w:id="2"/>
+      <w:bookmarkEnd w:id="3"/>
     </w:p>
     <w:p/>
     <w:p>
@@ -1166,11 +1170,11 @@
           <w:numId w:val="2"/>
         </w:numPr>
       </w:pPr>
-      <w:bookmarkStart w:id="3" w:name="_Toc46748625"/>
+      <w:bookmarkStart w:id="4" w:name="_Toc46748625"/>
       <w:r>
         <w:t>Potential Benefits</w:t>
       </w:r>
-      <w:bookmarkEnd w:id="3"/>
+      <w:bookmarkEnd w:id="4"/>
     </w:p>
     <w:p>
       <w:pPr>
@@ -1194,12 +1198,12 @@
           <w:numId w:val="2"/>
         </w:numPr>
       </w:pPr>
-      <w:bookmarkStart w:id="4" w:name="_Toc46748626"/>
+      <w:bookmarkStart w:id="5" w:name="_Toc46748626"/>
       <w:r>
         <w:lastRenderedPageBreak/>
         <w:t>Requirements</w:t>
       </w:r>
-      <w:bookmarkEnd w:id="4"/>
+      <w:bookmarkEnd w:id="5"/>
     </w:p>
     <w:p>
       <w:pPr>
@@ -1209,11 +1213,11 @@
           <w:numId w:val="2"/>
         </w:numPr>
       </w:pPr>
-      <w:bookmarkStart w:id="5" w:name="_Toc46748627"/>
+      <w:bookmarkStart w:id="6" w:name="_Toc46748627"/>
       <w:r>
         <w:t>User Requirements</w:t>
       </w:r>
-      <w:bookmarkEnd w:id="5"/>
+      <w:bookmarkEnd w:id="6"/>
     </w:p>
     <w:p>
       <w:pPr>
@@ -1273,10 +1277,61 @@
         </w:rPr>
         <w:t>Assignment note: You have not been given a client/user, so you can make one up. Who do you think would be using your software?</w:t>
       </w:r>
-      <w:bookmarkStart w:id="6" w:name="_GoBack"/>
-      <w:bookmarkEnd w:id="6"/>
-    </w:p>
-    <w:p/>
+    </w:p>
+    <w:p>
+      <w:pPr>
+        <w:pStyle w:val="ListParagraph"/>
+        <w:numPr>
+          <w:ilvl w:val="0"/>
+          <w:numId w:val="8"/>
+        </w:numPr>
+      </w:pPr>
+      <w:r>
+        <w:t xml:space="preserve">User should have a </w:t>
+      </w:r>
+      <w:r>
+        <w:t xml:space="preserve">working </w:t>
+      </w:r>
+      <w:r>
+        <w:t>computer</w:t>
+      </w:r>
+      <w:r>
+        <w:t xml:space="preserve">, a monitor, a mouse and a keyboard </w:t>
+      </w:r>
+      <w:r>
+        <w:t xml:space="preserve">to access the </w:t>
+      </w:r>
+      <w:r>
+        <w:t xml:space="preserve">python </w:t>
+      </w:r>
+      <w:r>
+        <w:t>application</w:t>
+      </w:r>
+    </w:p>
+    <w:p>
+      <w:pPr>
+        <w:pStyle w:val="ListParagraph"/>
+        <w:numPr>
+          <w:ilvl w:val="0"/>
+          <w:numId w:val="8"/>
+        </w:numPr>
+      </w:pPr>
+      <w:r>
+        <w:t>User should have OS that can accommodate the python application</w:t>
+      </w:r>
+    </w:p>
+    <w:p>
+      <w:pPr>
+        <w:pStyle w:val="ListParagraph"/>
+        <w:numPr>
+          <w:ilvl w:val="0"/>
+          <w:numId w:val="8"/>
+        </w:numPr>
+      </w:pPr>
+      <w:r>
+        <w:t>User should know relevant keywords to the "NYC Inspection Results" dataset to input</w:t>
+      </w:r>
+    </w:p>
     <w:p>
       <w:pPr>
         <w:pStyle w:val="Heading2"/>
@@ -1406,6 +1461,78 @@
           <w:color w:val="FF0000"/>
         </w:rPr>
         <w:t>Can be primarily functional requirements, though you may include other types if you think of them.</w:t>
+      </w:r>
+    </w:p>
+    <w:p>
+      <w:pPr>
+        <w:pStyle w:val="ListParagraph"/>
+        <w:numPr>
+          <w:ilvl w:val="0"/>
+          <w:numId w:val="8"/>
+        </w:numPr>
+      </w:pPr>
+      <w:r>
+        <w:t>The program shall give the user 5 options for each feature correlating to data visualisation of the dataset</w:t>
+      </w:r>
+    </w:p>
+    <w:p>
+      <w:pPr>
+        <w:pStyle w:val="ListParagraph"/>
+        <w:numPr>
+          <w:ilvl w:val="0"/>
+          <w:numId w:val="8"/>
+        </w:numPr>
+      </w:pPr>
+      <w:r>
+        <w:t>The program shall give the user a text field to input keyword</w:t>
+      </w:r>
+    </w:p>
+    <w:p>
+      <w:pPr>
+        <w:pStyle w:val="ListParagraph"/>
+        <w:numPr>
+          <w:ilvl w:val="0"/>
+          <w:numId w:val="8"/>
+        </w:numPr>
+      </w:pPr>
+      <w:r>
+        <w:t>The program shall give the user date format to choose from</w:t>
+      </w:r>
+    </w:p>
+    <w:p>
+      <w:pPr>
+        <w:pStyle w:val="ListParagraph"/>
+        <w:numPr>
+          <w:ilvl w:val="0"/>
+          <w:numId w:val="8"/>
+        </w:numPr>
+      </w:pPr>
+      <w:r>
+        <w:t>The program shall give the user a list of options for animals and boroughs</w:t>
+      </w:r>
+    </w:p>
+    <w:p>
+      <w:pPr>
+        <w:pStyle w:val="ListParagraph"/>
+        <w:numPr>
+          <w:ilvl w:val="0"/>
+          <w:numId w:val="8"/>
+        </w:numPr>
+      </w:pPr>
+      <w:r>
+        <w:t>The program shall give the user the chance to reset their customisations of the results they want to see</w:t>
+      </w:r>
+    </w:p>
+    <w:p>
+      <w:pPr>
+        <w:pStyle w:val="ListParagraph"/>
+        <w:numPr>
+          <w:ilvl w:val="0"/>
+          <w:numId w:val="8"/>
+        </w:numPr>
+      </w:pPr>
+      <w:r>
+        <w:t xml:space="preserve">The program shall give the user the option to continue to another session </w:t>
       </w:r>
     </w:p>
     <w:p>
@@ -1504,6 +1631,210 @@
     </w:p>
     <w:p>
       <w:pPr>
+        <w:numPr>
+          <w:ilvl w:val="0"/>
+          <w:numId w:val="7"/>
+        </w:numPr>
+        <w:autoSpaceDE w:val="0"/>
+        <w:autoSpaceDN w:val="0"/>
+        <w:adjustRightInd w:val="0"/>
+        <w:spacing w:after="0" w:line="240" w:lineRule="auto"/>
+        <w:ind w:left="0" w:firstLine="0"/>
+        <w:rPr>
+          <w:rFonts w:ascii="AppleSystemUIFont" w:hAnsi="AppleSystemUIFont" w:cs="AppleSystemUIFont"/>
+          <w:sz w:val="26"/>
+          <w:szCs w:val="26"/>
+          <w:lang w:val="en-US"/>
+        </w:rPr>
+      </w:pPr>
+      <w:r>
+        <w:rPr>
+          <w:rFonts w:ascii="AppleSystemUIFont" w:hAnsi="AppleSystemUIFont" w:cs="AppleSystemUIFont"/>
+          <w:sz w:val="26"/>
+          <w:szCs w:val="26"/>
+          <w:lang w:val="en-US"/>
+        </w:rPr>
+        <w:t>User opens app</w:t>
+      </w:r>
+    </w:p>
+    <w:p>
+      <w:pPr>
+        <w:numPr>
+          <w:ilvl w:val="0"/>
+          <w:numId w:val="7"/>
+        </w:numPr>
+        <w:autoSpaceDE w:val="0"/>
+        <w:autoSpaceDN w:val="0"/>
+        <w:adjustRightInd w:val="0"/>
+        <w:spacing w:after="0" w:line="240" w:lineRule="auto"/>
+        <w:ind w:left="0" w:firstLine="0"/>
+        <w:rPr>
+          <w:rFonts w:ascii="AppleSystemUIFont" w:hAnsi="AppleSystemUIFont" w:cs="AppleSystemUIFont"/>
+          <w:sz w:val="26"/>
+          <w:szCs w:val="26"/>
+          <w:lang w:val="en-US"/>
+        </w:rPr>
+      </w:pPr>
+      <w:r>
+        <w:rPr>
+          <w:rFonts w:ascii="AppleSystemUIFont" w:hAnsi="AppleSystemUIFont" w:cs="AppleSystemUIFont"/>
+          <w:sz w:val="26"/>
+          <w:szCs w:val="26"/>
+          <w:lang w:val="en-US"/>
+        </w:rPr>
+        <w:t>User chooses function</w:t>
+      </w:r>
+    </w:p>
+    <w:p>
+      <w:pPr>
+        <w:numPr>
+          <w:ilvl w:val="0"/>
+          <w:numId w:val="7"/>
+        </w:numPr>
+        <w:autoSpaceDE w:val="0"/>
+        <w:autoSpaceDN w:val="0"/>
+        <w:adjustRightInd w:val="0"/>
+        <w:spacing w:after="0" w:line="240" w:lineRule="auto"/>
+        <w:ind w:left="0" w:firstLine="0"/>
+        <w:rPr>
+          <w:rFonts w:ascii="AppleSystemUIFont" w:hAnsi="AppleSystemUIFont" w:cs="AppleSystemUIFont"/>
+          <w:sz w:val="26"/>
+          <w:szCs w:val="26"/>
+          <w:lang w:val="en-US"/>
+        </w:rPr>
+      </w:pPr>
+      <w:r>
+        <w:rPr>
+          <w:rFonts w:ascii="AppleSystemUIFont" w:hAnsi="AppleSystemUIFont" w:cs="AppleSystemUIFont"/>
+          <w:sz w:val="26"/>
+          <w:szCs w:val="26"/>
+          <w:lang w:val="en-US"/>
+        </w:rPr>
+        <w:t>(If needed) User enters time period/keyword</w:t>
+      </w:r>
+      <w:r>
+        <w:rPr>
+          <w:rFonts w:ascii="AppleSystemUIFont" w:hAnsi="AppleSystemUIFont" w:cs="AppleSystemUIFont"/>
+          <w:sz w:val="26"/>
+          <w:szCs w:val="26"/>
+          <w:lang w:val="en-US"/>
+        </w:rPr>
+        <w:t>/</w:t>
+      </w:r>
+      <w:proofErr w:type="spellStart"/>
+      <w:r>
+        <w:rPr>
+          <w:rFonts w:ascii="AppleSystemUIFont" w:hAnsi="AppleSystemUIFont" w:cs="AppleSystemUIFont"/>
+          <w:sz w:val="26"/>
+          <w:szCs w:val="26"/>
+          <w:lang w:val="en-US"/>
+        </w:rPr>
+        <w:t>etc</w:t>
+      </w:r>
+      <w:proofErr w:type="spellEnd"/>
+    </w:p>
+    <w:p>
+      <w:pPr>
+        <w:numPr>
+          <w:ilvl w:val="0"/>
+          <w:numId w:val="7"/>
+        </w:numPr>
+        <w:autoSpaceDE w:val="0"/>
+        <w:autoSpaceDN w:val="0"/>
+        <w:adjustRightInd w:val="0"/>
+        <w:spacing w:after="0" w:line="240" w:lineRule="auto"/>
+        <w:ind w:left="0" w:firstLine="0"/>
+        <w:rPr>
+          <w:rFonts w:ascii="AppleSystemUIFont" w:hAnsi="AppleSystemUIFont" w:cs="AppleSystemUIFont"/>
+          <w:sz w:val="26"/>
+          <w:szCs w:val="26"/>
+          <w:lang w:val="en-US"/>
+        </w:rPr>
+      </w:pPr>
+      <w:r>
+        <w:rPr>
+          <w:rFonts w:ascii="AppleSystemUIFont" w:hAnsi="AppleSystemUIFont" w:cs="AppleSystemUIFont"/>
+          <w:sz w:val="26"/>
+          <w:szCs w:val="26"/>
+          <w:lang w:val="en-US"/>
+        </w:rPr>
+        <w:t xml:space="preserve">App displays analyzation and visualization of “NYC Restaurant Inspection” dataset with chosen function and </w:t>
+      </w:r>
+      <w:r>
+        <w:rPr>
+          <w:rFonts w:ascii="AppleSystemUIFont" w:hAnsi="AppleSystemUIFont" w:cs="AppleSystemUIFont"/>
+          <w:sz w:val="26"/>
+          <w:szCs w:val="26"/>
+          <w:lang w:val="en-US"/>
+        </w:rPr>
+        <w:t>customization</w:t>
+      </w:r>
+      <w:r>
+        <w:rPr>
+          <w:rFonts w:ascii="AppleSystemUIFont" w:hAnsi="AppleSystemUIFont" w:cs="AppleSystemUIFont"/>
+          <w:sz w:val="26"/>
+          <w:szCs w:val="26"/>
+          <w:lang w:val="en-US"/>
+        </w:rPr>
+        <w:t xml:space="preserve"> </w:t>
+      </w:r>
+      <w:r>
+        <w:rPr>
+          <w:rFonts w:ascii="AppleSystemUIFont" w:hAnsi="AppleSystemUIFont" w:cs="AppleSystemUIFont"/>
+          <w:sz w:val="26"/>
+          <w:szCs w:val="26"/>
+          <w:lang w:val="en-US"/>
+        </w:rPr>
+        <w:t>by</w:t>
+      </w:r>
+      <w:r>
+        <w:rPr>
+          <w:rFonts w:ascii="AppleSystemUIFont" w:hAnsi="AppleSystemUIFont" w:cs="AppleSystemUIFont"/>
+          <w:sz w:val="26"/>
+          <w:szCs w:val="26"/>
+          <w:lang w:val="en-US"/>
+        </w:rPr>
+        <w:t xml:space="preserve"> user</w:t>
+      </w:r>
+    </w:p>
+    <w:p>
+      <w:pPr>
+        <w:numPr>
+          <w:ilvl w:val="0"/>
+          <w:numId w:val="7"/>
+        </w:numPr>
+        <w:autoSpaceDE w:val="0"/>
+        <w:autoSpaceDN w:val="0"/>
+        <w:adjustRightInd w:val="0"/>
+        <w:spacing w:after="0" w:line="240" w:lineRule="auto"/>
+        <w:ind w:left="0" w:firstLine="0"/>
+        <w:rPr>
+          <w:rFonts w:ascii="AppleSystemUIFont" w:hAnsi="AppleSystemUIFont" w:cs="AppleSystemUIFont"/>
+          <w:sz w:val="26"/>
+          <w:szCs w:val="26"/>
+          <w:lang w:val="en-US"/>
+        </w:rPr>
+      </w:pPr>
+      <w:r>
+        <w:rPr>
+          <w:rFonts w:ascii="AppleSystemUIFont" w:hAnsi="AppleSystemUIFont" w:cs="AppleSystemUIFont"/>
+          <w:sz w:val="26"/>
+          <w:szCs w:val="26"/>
+          <w:lang w:val="en-US"/>
+        </w:rPr>
+        <w:t>User chooses to close app or to do another session</w:t>
+      </w:r>
+    </w:p>
+    <w:p>
+      <w:pPr>
+        <w:rPr>
+          <w:color w:val="FF0000"/>
+          <w:lang w:val="en-US"/>
+        </w:rPr>
+      </w:pPr>
+    </w:p>
+    <w:p>
+      <w:pPr>
         <w:pStyle w:val="Heading2"/>
         <w:numPr>
           <w:ilvl w:val="1"/>
@@ -1596,7 +1927,21 @@
         <w:rPr>
           <w:color w:val="FF0000"/>
         </w:rPr>
-        <w:t>a list of any side effects caused by the function (ie change global or member variables, changes data passed by reference from calling function etc)</w:t>
+        <w:t>a list of any side effects caused by the function (</w:t>
+      </w:r>
+      <w:proofErr w:type="spellStart"/>
+      <w:r>
+        <w:rPr>
+          <w:color w:val="FF0000"/>
+        </w:rPr>
+        <w:t>ie</w:t>
+      </w:r>
+      <w:proofErr w:type="spellEnd"/>
+      <w:r>
+        <w:rPr>
+          <w:color w:val="FF0000"/>
+        </w:rPr>
+        <w:t xml:space="preserve"> change global or member variables, changes data passed by reference from calling function etc)</w:t>
       </w:r>
     </w:p>
     <w:p>
@@ -1615,6 +1960,1481 @@
           <w:color w:val="FF0000"/>
         </w:rPr>
         <w:t>a description of the function’s return value</w:t>
+      </w:r>
+    </w:p>
+    <w:p>
+      <w:pPr>
+        <w:numPr>
+          <w:ilvl w:val="0"/>
+          <w:numId w:val="4"/>
+        </w:numPr>
+        <w:autoSpaceDE w:val="0"/>
+        <w:autoSpaceDN w:val="0"/>
+        <w:adjustRightInd w:val="0"/>
+        <w:spacing w:after="0" w:line="240" w:lineRule="auto"/>
+        <w:rPr>
+          <w:rFonts w:ascii="AppleSystemUIFont" w:hAnsi="AppleSystemUIFont" w:cs="AppleSystemUIFont"/>
+          <w:sz w:val="26"/>
+          <w:szCs w:val="26"/>
+          <w:lang w:val="en-US"/>
+        </w:rPr>
+      </w:pPr>
+      <w:r>
+        <w:rPr>
+          <w:rFonts w:ascii="AppleSystemUIFont" w:hAnsi="AppleSystemUIFont" w:cs="AppleSystemUIFont"/>
+          <w:sz w:val="26"/>
+          <w:szCs w:val="26"/>
+          <w:lang w:val="en-US"/>
+        </w:rPr>
+        <w:t xml:space="preserve">F1: </w:t>
+      </w:r>
+      <w:proofErr w:type="spellStart"/>
+      <w:r>
+        <w:rPr>
+          <w:rFonts w:ascii="AppleSystemUIFont" w:hAnsi="AppleSystemUIFont" w:cs="AppleSystemUIFont"/>
+          <w:sz w:val="26"/>
+          <w:szCs w:val="26"/>
+          <w:lang w:val="en-US"/>
+        </w:rPr>
+        <w:t>inspectionDetails</w:t>
+      </w:r>
+      <w:r>
+        <w:rPr>
+          <w:rFonts w:ascii="AppleSystemUIFont" w:hAnsi="AppleSystemUIFont" w:cs="AppleSystemUIFont"/>
+          <w:sz w:val="26"/>
+          <w:szCs w:val="26"/>
+          <w:lang w:val="en-US"/>
+        </w:rPr>
+        <w:t>Time</w:t>
+      </w:r>
+      <w:proofErr w:type="spellEnd"/>
+    </w:p>
+    <w:p>
+      <w:pPr>
+        <w:numPr>
+          <w:ilvl w:val="1"/>
+          <w:numId w:val="4"/>
+        </w:numPr>
+        <w:autoSpaceDE w:val="0"/>
+        <w:autoSpaceDN w:val="0"/>
+        <w:adjustRightInd w:val="0"/>
+        <w:spacing w:after="0" w:line="240" w:lineRule="auto"/>
+        <w:rPr>
+          <w:rFonts w:ascii="AppleSystemUIFont" w:hAnsi="AppleSystemUIFont" w:cs="AppleSystemUIFont"/>
+          <w:sz w:val="26"/>
+          <w:szCs w:val="26"/>
+          <w:lang w:val="en-US"/>
+        </w:rPr>
+      </w:pPr>
+      <w:r>
+        <w:rPr>
+          <w:rFonts w:ascii="AppleSystemUIFont" w:hAnsi="AppleSystemUIFont" w:cs="AppleSystemUIFont"/>
+          <w:sz w:val="26"/>
+          <w:szCs w:val="26"/>
+          <w:lang w:val="en-US"/>
+        </w:rPr>
+        <w:t>This functions retrieve inspection details (restaurant name, date, —) from “NYC Restaurant Inspection” dataset within the time period selected by the user.</w:t>
+      </w:r>
+    </w:p>
+    <w:p>
+      <w:pPr>
+        <w:numPr>
+          <w:ilvl w:val="1"/>
+          <w:numId w:val="4"/>
+        </w:numPr>
+        <w:autoSpaceDE w:val="0"/>
+        <w:autoSpaceDN w:val="0"/>
+        <w:adjustRightInd w:val="0"/>
+        <w:spacing w:after="0" w:line="240" w:lineRule="auto"/>
+        <w:rPr>
+          <w:rFonts w:ascii="AppleSystemUIFont" w:hAnsi="AppleSystemUIFont" w:cs="AppleSystemUIFont"/>
+          <w:sz w:val="26"/>
+          <w:szCs w:val="26"/>
+          <w:lang w:val="en-US"/>
+        </w:rPr>
+      </w:pPr>
+      <w:r>
+        <w:rPr>
+          <w:rFonts w:ascii="AppleSystemUIFont" w:hAnsi="AppleSystemUIFont" w:cs="AppleSystemUIFont"/>
+          <w:sz w:val="26"/>
+          <w:szCs w:val="26"/>
+          <w:lang w:val="en-US"/>
+        </w:rPr>
+        <w:t>Parameters:</w:t>
+      </w:r>
+    </w:p>
+    <w:p>
+      <w:pPr>
+        <w:numPr>
+          <w:ilvl w:val="2"/>
+          <w:numId w:val="4"/>
+        </w:numPr>
+        <w:autoSpaceDE w:val="0"/>
+        <w:autoSpaceDN w:val="0"/>
+        <w:adjustRightInd w:val="0"/>
+        <w:spacing w:after="0" w:line="240" w:lineRule="auto"/>
+        <w:rPr>
+          <w:rFonts w:ascii="AppleSystemUIFont" w:hAnsi="AppleSystemUIFont" w:cs="AppleSystemUIFont"/>
+          <w:sz w:val="26"/>
+          <w:szCs w:val="26"/>
+          <w:lang w:val="en-US"/>
+        </w:rPr>
+      </w:pPr>
+      <w:r>
+        <w:rPr>
+          <w:rFonts w:ascii="AppleSystemUIFont" w:hAnsi="AppleSystemUIFont" w:cs="AppleSystemUIFont"/>
+          <w:sz w:val="26"/>
+          <w:szCs w:val="26"/>
+          <w:lang w:val="en-US"/>
+        </w:rPr>
+        <w:t>Time period, format: String</w:t>
+      </w:r>
+    </w:p>
+    <w:p>
+      <w:pPr>
+        <w:numPr>
+          <w:ilvl w:val="2"/>
+          <w:numId w:val="4"/>
+        </w:numPr>
+        <w:autoSpaceDE w:val="0"/>
+        <w:autoSpaceDN w:val="0"/>
+        <w:adjustRightInd w:val="0"/>
+        <w:spacing w:after="0" w:line="240" w:lineRule="auto"/>
+        <w:rPr>
+          <w:rFonts w:ascii="AppleSystemUIFont" w:hAnsi="AppleSystemUIFont" w:cs="AppleSystemUIFont"/>
+          <w:sz w:val="26"/>
+          <w:szCs w:val="26"/>
+          <w:lang w:val="en-US"/>
+        </w:rPr>
+      </w:pPr>
+    </w:p>
+    <w:p>
+      <w:pPr>
+        <w:numPr>
+          <w:ilvl w:val="1"/>
+          <w:numId w:val="4"/>
+        </w:numPr>
+        <w:autoSpaceDE w:val="0"/>
+        <w:autoSpaceDN w:val="0"/>
+        <w:adjustRightInd w:val="0"/>
+        <w:spacing w:after="0" w:line="240" w:lineRule="auto"/>
+        <w:rPr>
+          <w:rFonts w:ascii="AppleSystemUIFont" w:hAnsi="AppleSystemUIFont" w:cs="AppleSystemUIFont"/>
+          <w:sz w:val="26"/>
+          <w:szCs w:val="26"/>
+          <w:lang w:val="en-US"/>
+        </w:rPr>
+      </w:pPr>
+      <w:r>
+        <w:rPr>
+          <w:rFonts w:ascii="AppleSystemUIFont" w:hAnsi="AppleSystemUIFont" w:cs="AppleSystemUIFont"/>
+          <w:sz w:val="26"/>
+          <w:szCs w:val="26"/>
+          <w:lang w:val="en-US"/>
+        </w:rPr>
+        <w:t>Change in global variables</w:t>
+      </w:r>
+    </w:p>
+    <w:p>
+      <w:pPr>
+        <w:numPr>
+          <w:ilvl w:val="2"/>
+          <w:numId w:val="4"/>
+        </w:numPr>
+        <w:autoSpaceDE w:val="0"/>
+        <w:autoSpaceDN w:val="0"/>
+        <w:adjustRightInd w:val="0"/>
+        <w:spacing w:after="0" w:line="240" w:lineRule="auto"/>
+        <w:rPr>
+          <w:rFonts w:ascii="AppleSystemUIFont" w:hAnsi="AppleSystemUIFont" w:cs="AppleSystemUIFont"/>
+          <w:sz w:val="26"/>
+          <w:szCs w:val="26"/>
+          <w:lang w:val="en-US"/>
+        </w:rPr>
+      </w:pPr>
+      <w:r>
+        <w:rPr>
+          <w:rFonts w:ascii="AppleSystemUIFont" w:hAnsi="AppleSystemUIFont" w:cs="AppleSystemUIFont"/>
+          <w:sz w:val="26"/>
+          <w:szCs w:val="26"/>
+          <w:lang w:val="en-US"/>
+        </w:rPr>
+        <w:t>Time variable</w:t>
+      </w:r>
+    </w:p>
+    <w:p>
+      <w:pPr>
+        <w:numPr>
+          <w:ilvl w:val="1"/>
+          <w:numId w:val="4"/>
+        </w:numPr>
+        <w:autoSpaceDE w:val="0"/>
+        <w:autoSpaceDN w:val="0"/>
+        <w:adjustRightInd w:val="0"/>
+        <w:spacing w:after="0" w:line="240" w:lineRule="auto"/>
+        <w:rPr>
+          <w:rFonts w:ascii="AppleSystemUIFont" w:hAnsi="AppleSystemUIFont" w:cs="AppleSystemUIFont"/>
+          <w:sz w:val="26"/>
+          <w:szCs w:val="26"/>
+          <w:lang w:val="en-US"/>
+        </w:rPr>
+      </w:pPr>
+      <w:r>
+        <w:rPr>
+          <w:rFonts w:ascii="AppleSystemUIFont" w:hAnsi="AppleSystemUIFont" w:cs="AppleSystemUIFont"/>
+          <w:sz w:val="26"/>
+          <w:szCs w:val="26"/>
+          <w:lang w:val="en-US"/>
+        </w:rPr>
+        <w:t>Return value</w:t>
+      </w:r>
+    </w:p>
+    <w:p>
+      <w:pPr>
+        <w:numPr>
+          <w:ilvl w:val="2"/>
+          <w:numId w:val="4"/>
+        </w:numPr>
+        <w:autoSpaceDE w:val="0"/>
+        <w:autoSpaceDN w:val="0"/>
+        <w:adjustRightInd w:val="0"/>
+        <w:spacing w:after="0" w:line="240" w:lineRule="auto"/>
+        <w:rPr>
+          <w:rFonts w:ascii="AppleSystemUIFont" w:hAnsi="AppleSystemUIFont" w:cs="AppleSystemUIFont"/>
+          <w:sz w:val="26"/>
+          <w:szCs w:val="26"/>
+          <w:lang w:val="en-US"/>
+        </w:rPr>
+      </w:pPr>
+      <w:r>
+        <w:rPr>
+          <w:rFonts w:ascii="AppleSystemUIFont" w:hAnsi="AppleSystemUIFont" w:cs="AppleSystemUIFont"/>
+          <w:sz w:val="26"/>
+          <w:szCs w:val="26"/>
+          <w:lang w:val="en-US"/>
+        </w:rPr>
+        <w:t>SQL query</w:t>
+      </w:r>
+    </w:p>
+    <w:p>
+      <w:pPr>
+        <w:numPr>
+          <w:ilvl w:val="2"/>
+          <w:numId w:val="4"/>
+        </w:numPr>
+        <w:autoSpaceDE w:val="0"/>
+        <w:autoSpaceDN w:val="0"/>
+        <w:adjustRightInd w:val="0"/>
+        <w:spacing w:after="0" w:line="240" w:lineRule="auto"/>
+        <w:rPr>
+          <w:rFonts w:ascii="AppleSystemUIFont" w:hAnsi="AppleSystemUIFont" w:cs="AppleSystemUIFont"/>
+          <w:sz w:val="26"/>
+          <w:szCs w:val="26"/>
+          <w:lang w:val="en-US"/>
+        </w:rPr>
+      </w:pPr>
+      <w:r>
+        <w:rPr>
+          <w:rFonts w:ascii="AppleSystemUIFont" w:hAnsi="AppleSystemUIFont" w:cs="AppleSystemUIFont"/>
+          <w:sz w:val="26"/>
+          <w:szCs w:val="26"/>
+          <w:lang w:val="en-US"/>
+        </w:rPr>
+        <w:t>Dictionaries of restaurants as the key and respective inspection details as lists as the value</w:t>
+      </w:r>
+    </w:p>
+    <w:p>
+      <w:pPr>
+        <w:numPr>
+          <w:ilvl w:val="0"/>
+          <w:numId w:val="4"/>
+        </w:numPr>
+        <w:autoSpaceDE w:val="0"/>
+        <w:autoSpaceDN w:val="0"/>
+        <w:adjustRightInd w:val="0"/>
+        <w:spacing w:after="0" w:line="240" w:lineRule="auto"/>
+        <w:rPr>
+          <w:rFonts w:ascii="AppleSystemUIFont" w:hAnsi="AppleSystemUIFont" w:cs="AppleSystemUIFont"/>
+          <w:sz w:val="26"/>
+          <w:szCs w:val="26"/>
+          <w:lang w:val="en-US"/>
+        </w:rPr>
+      </w:pPr>
+      <w:r>
+        <w:rPr>
+          <w:rFonts w:ascii="AppleSystemUIFont" w:hAnsi="AppleSystemUIFont" w:cs="AppleSystemUIFont"/>
+          <w:sz w:val="26"/>
+          <w:szCs w:val="26"/>
+          <w:lang w:val="en-US"/>
+        </w:rPr>
+        <w:t xml:space="preserve">F2: </w:t>
+      </w:r>
+      <w:proofErr w:type="spellStart"/>
+      <w:r>
+        <w:rPr>
+          <w:rFonts w:ascii="AppleSystemUIFont" w:hAnsi="AppleSystemUIFont" w:cs="AppleSystemUIFont"/>
+          <w:sz w:val="26"/>
+          <w:szCs w:val="26"/>
+          <w:lang w:val="en-US"/>
+        </w:rPr>
+        <w:t>violationDistribution</w:t>
+      </w:r>
+      <w:proofErr w:type="spellEnd"/>
+    </w:p>
+    <w:p>
+      <w:pPr>
+        <w:numPr>
+          <w:ilvl w:val="1"/>
+          <w:numId w:val="4"/>
+        </w:numPr>
+        <w:autoSpaceDE w:val="0"/>
+        <w:autoSpaceDN w:val="0"/>
+        <w:adjustRightInd w:val="0"/>
+        <w:spacing w:after="0" w:line="240" w:lineRule="auto"/>
+        <w:rPr>
+          <w:rFonts w:ascii="AppleSystemUIFont" w:hAnsi="AppleSystemUIFont" w:cs="AppleSystemUIFont"/>
+          <w:sz w:val="26"/>
+          <w:szCs w:val="26"/>
+          <w:lang w:val="en-US"/>
+        </w:rPr>
+      </w:pPr>
+      <w:r>
+        <w:rPr>
+          <w:rFonts w:ascii="AppleSystemUIFont" w:hAnsi="AppleSystemUIFont" w:cs="AppleSystemUIFont"/>
+          <w:sz w:val="26"/>
+          <w:szCs w:val="26"/>
+          <w:lang w:val="en-US"/>
+        </w:rPr>
+        <w:t>This functions retrieves and plots the distribution of violations over different suburbs of NYC from the “NYC Restaurant Inspection” dataset within the time period selected by the user.</w:t>
+      </w:r>
+    </w:p>
+    <w:p>
+      <w:pPr>
+        <w:numPr>
+          <w:ilvl w:val="1"/>
+          <w:numId w:val="4"/>
+        </w:numPr>
+        <w:autoSpaceDE w:val="0"/>
+        <w:autoSpaceDN w:val="0"/>
+        <w:adjustRightInd w:val="0"/>
+        <w:spacing w:after="0" w:line="240" w:lineRule="auto"/>
+        <w:rPr>
+          <w:rFonts w:ascii="AppleSystemUIFont" w:hAnsi="AppleSystemUIFont" w:cs="AppleSystemUIFont"/>
+          <w:sz w:val="26"/>
+          <w:szCs w:val="26"/>
+          <w:lang w:val="en-US"/>
+        </w:rPr>
+      </w:pPr>
+      <w:r>
+        <w:rPr>
+          <w:rFonts w:ascii="AppleSystemUIFont" w:hAnsi="AppleSystemUIFont" w:cs="AppleSystemUIFont"/>
+          <w:sz w:val="26"/>
+          <w:szCs w:val="26"/>
+          <w:lang w:val="en-US"/>
+        </w:rPr>
+        <w:t>Parameters:</w:t>
+      </w:r>
+    </w:p>
+    <w:p>
+      <w:pPr>
+        <w:numPr>
+          <w:ilvl w:val="2"/>
+          <w:numId w:val="4"/>
+        </w:numPr>
+        <w:autoSpaceDE w:val="0"/>
+        <w:autoSpaceDN w:val="0"/>
+        <w:adjustRightInd w:val="0"/>
+        <w:spacing w:after="0" w:line="240" w:lineRule="auto"/>
+        <w:rPr>
+          <w:rFonts w:ascii="AppleSystemUIFont" w:hAnsi="AppleSystemUIFont" w:cs="AppleSystemUIFont"/>
+          <w:sz w:val="26"/>
+          <w:szCs w:val="26"/>
+          <w:lang w:val="en-US"/>
+        </w:rPr>
+      </w:pPr>
+      <w:r>
+        <w:rPr>
+          <w:rFonts w:ascii="AppleSystemUIFont" w:hAnsi="AppleSystemUIFont" w:cs="AppleSystemUIFont"/>
+          <w:sz w:val="26"/>
+          <w:szCs w:val="26"/>
+          <w:lang w:val="en-US"/>
+        </w:rPr>
+        <w:t>Time period, format: String</w:t>
+      </w:r>
+    </w:p>
+    <w:p>
+      <w:pPr>
+        <w:numPr>
+          <w:ilvl w:val="2"/>
+          <w:numId w:val="4"/>
+        </w:numPr>
+        <w:autoSpaceDE w:val="0"/>
+        <w:autoSpaceDN w:val="0"/>
+        <w:adjustRightInd w:val="0"/>
+        <w:spacing w:after="0" w:line="240" w:lineRule="auto"/>
+        <w:rPr>
+          <w:rFonts w:ascii="AppleSystemUIFont" w:hAnsi="AppleSystemUIFont" w:cs="AppleSystemUIFont"/>
+          <w:sz w:val="26"/>
+          <w:szCs w:val="26"/>
+          <w:lang w:val="en-US"/>
+        </w:rPr>
+      </w:pPr>
+    </w:p>
+    <w:p>
+      <w:pPr>
+        <w:numPr>
+          <w:ilvl w:val="1"/>
+          <w:numId w:val="4"/>
+        </w:numPr>
+        <w:autoSpaceDE w:val="0"/>
+        <w:autoSpaceDN w:val="0"/>
+        <w:adjustRightInd w:val="0"/>
+        <w:spacing w:after="0" w:line="240" w:lineRule="auto"/>
+        <w:rPr>
+          <w:rFonts w:ascii="AppleSystemUIFont" w:hAnsi="AppleSystemUIFont" w:cs="AppleSystemUIFont"/>
+          <w:sz w:val="26"/>
+          <w:szCs w:val="26"/>
+          <w:lang w:val="en-US"/>
+        </w:rPr>
+      </w:pPr>
+      <w:r>
+        <w:rPr>
+          <w:rFonts w:ascii="AppleSystemUIFont" w:hAnsi="AppleSystemUIFont" w:cs="AppleSystemUIFont"/>
+          <w:sz w:val="26"/>
+          <w:szCs w:val="26"/>
+          <w:lang w:val="en-US"/>
+        </w:rPr>
+        <w:lastRenderedPageBreak/>
+        <w:t>Change in global variables</w:t>
+      </w:r>
+    </w:p>
+    <w:p>
+      <w:pPr>
+        <w:numPr>
+          <w:ilvl w:val="2"/>
+          <w:numId w:val="4"/>
+        </w:numPr>
+        <w:autoSpaceDE w:val="0"/>
+        <w:autoSpaceDN w:val="0"/>
+        <w:adjustRightInd w:val="0"/>
+        <w:spacing w:after="0" w:line="240" w:lineRule="auto"/>
+        <w:rPr>
+          <w:rFonts w:ascii="AppleSystemUIFont" w:hAnsi="AppleSystemUIFont" w:cs="AppleSystemUIFont"/>
+          <w:sz w:val="26"/>
+          <w:szCs w:val="26"/>
+          <w:lang w:val="en-US"/>
+        </w:rPr>
+      </w:pPr>
+      <w:r>
+        <w:rPr>
+          <w:rFonts w:ascii="AppleSystemUIFont" w:hAnsi="AppleSystemUIFont" w:cs="AppleSystemUIFont"/>
+          <w:sz w:val="26"/>
+          <w:szCs w:val="26"/>
+          <w:lang w:val="en-US"/>
+        </w:rPr>
+        <w:t>Time variable</w:t>
+      </w:r>
+    </w:p>
+    <w:p>
+      <w:pPr>
+        <w:numPr>
+          <w:ilvl w:val="1"/>
+          <w:numId w:val="4"/>
+        </w:numPr>
+        <w:autoSpaceDE w:val="0"/>
+        <w:autoSpaceDN w:val="0"/>
+        <w:adjustRightInd w:val="0"/>
+        <w:spacing w:after="0" w:line="240" w:lineRule="auto"/>
+        <w:rPr>
+          <w:rFonts w:ascii="AppleSystemUIFont" w:hAnsi="AppleSystemUIFont" w:cs="AppleSystemUIFont"/>
+          <w:sz w:val="26"/>
+          <w:szCs w:val="26"/>
+          <w:lang w:val="en-US"/>
+        </w:rPr>
+      </w:pPr>
+      <w:r>
+        <w:rPr>
+          <w:rFonts w:ascii="AppleSystemUIFont" w:hAnsi="AppleSystemUIFont" w:cs="AppleSystemUIFont"/>
+          <w:sz w:val="26"/>
+          <w:szCs w:val="26"/>
+          <w:lang w:val="en-US"/>
+        </w:rPr>
+        <w:t>Return value</w:t>
+      </w:r>
+    </w:p>
+    <w:p>
+      <w:pPr>
+        <w:numPr>
+          <w:ilvl w:val="2"/>
+          <w:numId w:val="4"/>
+        </w:numPr>
+        <w:autoSpaceDE w:val="0"/>
+        <w:autoSpaceDN w:val="0"/>
+        <w:adjustRightInd w:val="0"/>
+        <w:spacing w:after="0" w:line="240" w:lineRule="auto"/>
+        <w:rPr>
+          <w:rFonts w:ascii="AppleSystemUIFont" w:hAnsi="AppleSystemUIFont" w:cs="AppleSystemUIFont"/>
+          <w:sz w:val="26"/>
+          <w:szCs w:val="26"/>
+          <w:lang w:val="en-US"/>
+        </w:rPr>
+      </w:pPr>
+      <w:r>
+        <w:rPr>
+          <w:rFonts w:ascii="AppleSystemUIFont" w:hAnsi="AppleSystemUIFont" w:cs="AppleSystemUIFont"/>
+          <w:sz w:val="26"/>
+          <w:szCs w:val="26"/>
+          <w:lang w:val="en-US"/>
+        </w:rPr>
+        <w:t>SQL query</w:t>
+      </w:r>
+    </w:p>
+    <w:p>
+      <w:pPr>
+        <w:numPr>
+          <w:ilvl w:val="2"/>
+          <w:numId w:val="4"/>
+        </w:numPr>
+        <w:autoSpaceDE w:val="0"/>
+        <w:autoSpaceDN w:val="0"/>
+        <w:adjustRightInd w:val="0"/>
+        <w:spacing w:after="0" w:line="240" w:lineRule="auto"/>
+        <w:rPr>
+          <w:rFonts w:ascii="AppleSystemUIFont" w:hAnsi="AppleSystemUIFont" w:cs="AppleSystemUIFont"/>
+          <w:sz w:val="26"/>
+          <w:szCs w:val="26"/>
+          <w:lang w:val="en-US"/>
+        </w:rPr>
+      </w:pPr>
+      <w:r>
+        <w:rPr>
+          <w:rFonts w:ascii="AppleSystemUIFont" w:hAnsi="AppleSystemUIFont" w:cs="AppleSystemUIFont"/>
+          <w:sz w:val="26"/>
+          <w:szCs w:val="26"/>
+          <w:lang w:val="en-US"/>
+        </w:rPr>
+        <w:t>Plot of violation distribution over different suburbs of NYC</w:t>
+      </w:r>
+    </w:p>
+    <w:p>
+      <w:pPr>
+        <w:numPr>
+          <w:ilvl w:val="0"/>
+          <w:numId w:val="4"/>
+        </w:numPr>
+        <w:autoSpaceDE w:val="0"/>
+        <w:autoSpaceDN w:val="0"/>
+        <w:adjustRightInd w:val="0"/>
+        <w:spacing w:after="0" w:line="240" w:lineRule="auto"/>
+        <w:rPr>
+          <w:rFonts w:ascii="AppleSystemUIFont" w:hAnsi="AppleSystemUIFont" w:cs="AppleSystemUIFont"/>
+          <w:sz w:val="26"/>
+          <w:szCs w:val="26"/>
+          <w:lang w:val="en-US"/>
+        </w:rPr>
+      </w:pPr>
+      <w:r>
+        <w:rPr>
+          <w:rFonts w:ascii="AppleSystemUIFont" w:hAnsi="AppleSystemUIFont" w:cs="AppleSystemUIFont"/>
+          <w:sz w:val="26"/>
+          <w:szCs w:val="26"/>
+          <w:lang w:val="en-US"/>
+        </w:rPr>
+        <w:t xml:space="preserve">F3: </w:t>
+      </w:r>
+      <w:proofErr w:type="spellStart"/>
+      <w:r>
+        <w:rPr>
+          <w:rFonts w:ascii="AppleSystemUIFont" w:hAnsi="AppleSystemUIFont" w:cs="AppleSystemUIFont"/>
+          <w:sz w:val="26"/>
+          <w:szCs w:val="26"/>
+          <w:lang w:val="en-US"/>
+        </w:rPr>
+        <w:t>violationKeyword</w:t>
+      </w:r>
+      <w:proofErr w:type="spellEnd"/>
+    </w:p>
+    <w:p>
+      <w:pPr>
+        <w:numPr>
+          <w:ilvl w:val="1"/>
+          <w:numId w:val="4"/>
+        </w:numPr>
+        <w:autoSpaceDE w:val="0"/>
+        <w:autoSpaceDN w:val="0"/>
+        <w:adjustRightInd w:val="0"/>
+        <w:spacing w:after="0" w:line="240" w:lineRule="auto"/>
+        <w:rPr>
+          <w:rFonts w:ascii="AppleSystemUIFont" w:hAnsi="AppleSystemUIFont" w:cs="AppleSystemUIFont"/>
+          <w:sz w:val="26"/>
+          <w:szCs w:val="26"/>
+          <w:lang w:val="en-US"/>
+        </w:rPr>
+      </w:pPr>
+      <w:r>
+        <w:rPr>
+          <w:rFonts w:ascii="AppleSystemUIFont" w:hAnsi="AppleSystemUIFont" w:cs="AppleSystemUIFont"/>
+          <w:sz w:val="26"/>
+          <w:szCs w:val="26"/>
+          <w:lang w:val="en-US"/>
+        </w:rPr>
+        <w:t>This functions retrieves violations from the “NYC Restaurant Inspection” dataset that contains the keyword entered by the user.</w:t>
+      </w:r>
+    </w:p>
+    <w:p>
+      <w:pPr>
+        <w:numPr>
+          <w:ilvl w:val="1"/>
+          <w:numId w:val="4"/>
+        </w:numPr>
+        <w:autoSpaceDE w:val="0"/>
+        <w:autoSpaceDN w:val="0"/>
+        <w:adjustRightInd w:val="0"/>
+        <w:spacing w:after="0" w:line="240" w:lineRule="auto"/>
+        <w:rPr>
+          <w:rFonts w:ascii="AppleSystemUIFont" w:hAnsi="AppleSystemUIFont" w:cs="AppleSystemUIFont"/>
+          <w:sz w:val="26"/>
+          <w:szCs w:val="26"/>
+          <w:lang w:val="en-US"/>
+        </w:rPr>
+      </w:pPr>
+      <w:r>
+        <w:rPr>
+          <w:rFonts w:ascii="AppleSystemUIFont" w:hAnsi="AppleSystemUIFont" w:cs="AppleSystemUIFont"/>
+          <w:sz w:val="26"/>
+          <w:szCs w:val="26"/>
+          <w:lang w:val="en-US"/>
+        </w:rPr>
+        <w:t>Parameters:</w:t>
+      </w:r>
+    </w:p>
+    <w:p>
+      <w:pPr>
+        <w:numPr>
+          <w:ilvl w:val="2"/>
+          <w:numId w:val="4"/>
+        </w:numPr>
+        <w:autoSpaceDE w:val="0"/>
+        <w:autoSpaceDN w:val="0"/>
+        <w:adjustRightInd w:val="0"/>
+        <w:spacing w:after="0" w:line="240" w:lineRule="auto"/>
+        <w:rPr>
+          <w:rFonts w:ascii="AppleSystemUIFont" w:hAnsi="AppleSystemUIFont" w:cs="AppleSystemUIFont"/>
+          <w:sz w:val="26"/>
+          <w:szCs w:val="26"/>
+          <w:lang w:val="en-US"/>
+        </w:rPr>
+      </w:pPr>
+      <w:r>
+        <w:rPr>
+          <w:rFonts w:ascii="AppleSystemUIFont" w:hAnsi="AppleSystemUIFont" w:cs="AppleSystemUIFont"/>
+          <w:sz w:val="26"/>
+          <w:szCs w:val="26"/>
+          <w:lang w:val="en-US"/>
+        </w:rPr>
+        <w:t>Keyword, format: String</w:t>
+      </w:r>
+    </w:p>
+    <w:p>
+      <w:pPr>
+        <w:numPr>
+          <w:ilvl w:val="2"/>
+          <w:numId w:val="4"/>
+        </w:numPr>
+        <w:autoSpaceDE w:val="0"/>
+        <w:autoSpaceDN w:val="0"/>
+        <w:adjustRightInd w:val="0"/>
+        <w:spacing w:after="0" w:line="240" w:lineRule="auto"/>
+        <w:rPr>
+          <w:rFonts w:ascii="AppleSystemUIFont" w:hAnsi="AppleSystemUIFont" w:cs="AppleSystemUIFont"/>
+          <w:sz w:val="26"/>
+          <w:szCs w:val="26"/>
+          <w:lang w:val="en-US"/>
+        </w:rPr>
+      </w:pPr>
+    </w:p>
+    <w:p>
+      <w:pPr>
+        <w:numPr>
+          <w:ilvl w:val="1"/>
+          <w:numId w:val="4"/>
+        </w:numPr>
+        <w:autoSpaceDE w:val="0"/>
+        <w:autoSpaceDN w:val="0"/>
+        <w:adjustRightInd w:val="0"/>
+        <w:spacing w:after="0" w:line="240" w:lineRule="auto"/>
+        <w:rPr>
+          <w:rFonts w:ascii="AppleSystemUIFont" w:hAnsi="AppleSystemUIFont" w:cs="AppleSystemUIFont"/>
+          <w:sz w:val="26"/>
+          <w:szCs w:val="26"/>
+          <w:lang w:val="en-US"/>
+        </w:rPr>
+      </w:pPr>
+      <w:r>
+        <w:rPr>
+          <w:rFonts w:ascii="AppleSystemUIFont" w:hAnsi="AppleSystemUIFont" w:cs="AppleSystemUIFont"/>
+          <w:sz w:val="26"/>
+          <w:szCs w:val="26"/>
+          <w:lang w:val="en-US"/>
+        </w:rPr>
+        <w:t>Change in global variables</w:t>
+      </w:r>
+    </w:p>
+    <w:p>
+      <w:pPr>
+        <w:numPr>
+          <w:ilvl w:val="2"/>
+          <w:numId w:val="4"/>
+        </w:numPr>
+        <w:autoSpaceDE w:val="0"/>
+        <w:autoSpaceDN w:val="0"/>
+        <w:adjustRightInd w:val="0"/>
+        <w:spacing w:after="0" w:line="240" w:lineRule="auto"/>
+        <w:rPr>
+          <w:rFonts w:ascii="AppleSystemUIFont" w:hAnsi="AppleSystemUIFont" w:cs="AppleSystemUIFont"/>
+          <w:sz w:val="26"/>
+          <w:szCs w:val="26"/>
+          <w:lang w:val="en-US"/>
+        </w:rPr>
+      </w:pPr>
+      <w:r>
+        <w:rPr>
+          <w:rFonts w:ascii="AppleSystemUIFont" w:hAnsi="AppleSystemUIFont" w:cs="AppleSystemUIFont"/>
+          <w:sz w:val="26"/>
+          <w:szCs w:val="26"/>
+          <w:lang w:val="en-US"/>
+        </w:rPr>
+        <w:t>Keyword variable</w:t>
+      </w:r>
+    </w:p>
+    <w:p>
+      <w:pPr>
+        <w:numPr>
+          <w:ilvl w:val="1"/>
+          <w:numId w:val="4"/>
+        </w:numPr>
+        <w:autoSpaceDE w:val="0"/>
+        <w:autoSpaceDN w:val="0"/>
+        <w:adjustRightInd w:val="0"/>
+        <w:spacing w:after="0" w:line="240" w:lineRule="auto"/>
+        <w:rPr>
+          <w:rFonts w:ascii="AppleSystemUIFont" w:hAnsi="AppleSystemUIFont" w:cs="AppleSystemUIFont"/>
+          <w:sz w:val="26"/>
+          <w:szCs w:val="26"/>
+          <w:lang w:val="en-US"/>
+        </w:rPr>
+      </w:pPr>
+      <w:r>
+        <w:rPr>
+          <w:rFonts w:ascii="AppleSystemUIFont" w:hAnsi="AppleSystemUIFont" w:cs="AppleSystemUIFont"/>
+          <w:sz w:val="26"/>
+          <w:szCs w:val="26"/>
+          <w:lang w:val="en-US"/>
+        </w:rPr>
+        <w:t>Return value</w:t>
+      </w:r>
+    </w:p>
+    <w:p>
+      <w:pPr>
+        <w:numPr>
+          <w:ilvl w:val="2"/>
+          <w:numId w:val="4"/>
+        </w:numPr>
+        <w:autoSpaceDE w:val="0"/>
+        <w:autoSpaceDN w:val="0"/>
+        <w:adjustRightInd w:val="0"/>
+        <w:spacing w:after="0" w:line="240" w:lineRule="auto"/>
+        <w:rPr>
+          <w:rFonts w:ascii="AppleSystemUIFont" w:hAnsi="AppleSystemUIFont" w:cs="AppleSystemUIFont"/>
+          <w:sz w:val="26"/>
+          <w:szCs w:val="26"/>
+          <w:lang w:val="en-US"/>
+        </w:rPr>
+      </w:pPr>
+      <w:r>
+        <w:rPr>
+          <w:rFonts w:ascii="AppleSystemUIFont" w:hAnsi="AppleSystemUIFont" w:cs="AppleSystemUIFont"/>
+          <w:sz w:val="26"/>
+          <w:szCs w:val="26"/>
+          <w:lang w:val="en-US"/>
+        </w:rPr>
+        <w:t>SQL query</w:t>
+      </w:r>
+    </w:p>
+    <w:p>
+      <w:pPr>
+        <w:numPr>
+          <w:ilvl w:val="2"/>
+          <w:numId w:val="4"/>
+        </w:numPr>
+        <w:autoSpaceDE w:val="0"/>
+        <w:autoSpaceDN w:val="0"/>
+        <w:adjustRightInd w:val="0"/>
+        <w:spacing w:after="0" w:line="240" w:lineRule="auto"/>
+        <w:rPr>
+          <w:rFonts w:ascii="AppleSystemUIFont" w:hAnsi="AppleSystemUIFont" w:cs="AppleSystemUIFont"/>
+          <w:sz w:val="26"/>
+          <w:szCs w:val="26"/>
+          <w:lang w:val="en-US"/>
+        </w:rPr>
+      </w:pPr>
+      <w:r>
+        <w:rPr>
+          <w:rFonts w:ascii="AppleSystemUIFont" w:hAnsi="AppleSystemUIFont" w:cs="AppleSystemUIFont"/>
+          <w:sz w:val="26"/>
+          <w:szCs w:val="26"/>
+          <w:lang w:val="en-US"/>
+        </w:rPr>
+        <w:t>List of violations that contains keyword entered by the user</w:t>
+      </w:r>
+    </w:p>
+    <w:p>
+      <w:pPr>
+        <w:numPr>
+          <w:ilvl w:val="0"/>
+          <w:numId w:val="4"/>
+        </w:numPr>
+        <w:autoSpaceDE w:val="0"/>
+        <w:autoSpaceDN w:val="0"/>
+        <w:adjustRightInd w:val="0"/>
+        <w:spacing w:after="0" w:line="240" w:lineRule="auto"/>
+        <w:rPr>
+          <w:rFonts w:ascii="AppleSystemUIFont" w:hAnsi="AppleSystemUIFont" w:cs="AppleSystemUIFont"/>
+          <w:sz w:val="26"/>
+          <w:szCs w:val="26"/>
+          <w:lang w:val="en-US"/>
+        </w:rPr>
+      </w:pPr>
+      <w:r>
+        <w:rPr>
+          <w:rFonts w:ascii="AppleSystemUIFont" w:hAnsi="AppleSystemUIFont" w:cs="AppleSystemUIFont"/>
+          <w:sz w:val="26"/>
+          <w:szCs w:val="26"/>
+          <w:lang w:val="en-US"/>
+        </w:rPr>
+        <w:t xml:space="preserve">F4: </w:t>
+      </w:r>
+      <w:proofErr w:type="spellStart"/>
+      <w:r>
+        <w:rPr>
+          <w:rFonts w:ascii="AppleSystemUIFont" w:hAnsi="AppleSystemUIFont" w:cs="AppleSystemUIFont"/>
+          <w:sz w:val="26"/>
+          <w:szCs w:val="26"/>
+          <w:lang w:val="en-US"/>
+        </w:rPr>
+        <w:t>animalRelCases</w:t>
+      </w:r>
+      <w:proofErr w:type="spellEnd"/>
+    </w:p>
+    <w:p>
+      <w:pPr>
+        <w:numPr>
+          <w:ilvl w:val="1"/>
+          <w:numId w:val="4"/>
+        </w:numPr>
+        <w:autoSpaceDE w:val="0"/>
+        <w:autoSpaceDN w:val="0"/>
+        <w:adjustRightInd w:val="0"/>
+        <w:spacing w:after="0" w:line="240" w:lineRule="auto"/>
+        <w:rPr>
+          <w:rFonts w:ascii="AppleSystemUIFont" w:hAnsi="AppleSystemUIFont" w:cs="AppleSystemUIFont"/>
+          <w:sz w:val="26"/>
+          <w:szCs w:val="26"/>
+          <w:lang w:val="en-US"/>
+        </w:rPr>
+      </w:pPr>
+      <w:r>
+        <w:rPr>
+          <w:rFonts w:ascii="AppleSystemUIFont" w:hAnsi="AppleSystemUIFont" w:cs="AppleSystemUIFont"/>
+          <w:sz w:val="26"/>
+          <w:szCs w:val="26"/>
+          <w:lang w:val="en-US"/>
+        </w:rPr>
+        <w:t>This functions cases from the “NYC Restaurant Inspection” dataset that is related to animals, their trend over time and distribution over suburbs</w:t>
+      </w:r>
+    </w:p>
+    <w:p>
+      <w:pPr>
+        <w:numPr>
+          <w:ilvl w:val="1"/>
+          <w:numId w:val="4"/>
+        </w:numPr>
+        <w:autoSpaceDE w:val="0"/>
+        <w:autoSpaceDN w:val="0"/>
+        <w:adjustRightInd w:val="0"/>
+        <w:spacing w:after="0" w:line="240" w:lineRule="auto"/>
+        <w:rPr>
+          <w:rFonts w:ascii="AppleSystemUIFont" w:hAnsi="AppleSystemUIFont" w:cs="AppleSystemUIFont"/>
+          <w:sz w:val="26"/>
+          <w:szCs w:val="26"/>
+          <w:lang w:val="en-US"/>
+        </w:rPr>
+      </w:pPr>
+      <w:r>
+        <w:rPr>
+          <w:rFonts w:ascii="AppleSystemUIFont" w:hAnsi="AppleSystemUIFont" w:cs="AppleSystemUIFont"/>
+          <w:sz w:val="26"/>
+          <w:szCs w:val="26"/>
+          <w:lang w:val="en-US"/>
+        </w:rPr>
+        <w:t>Parameters:</w:t>
+      </w:r>
+    </w:p>
+    <w:p>
+      <w:pPr>
+        <w:numPr>
+          <w:ilvl w:val="2"/>
+          <w:numId w:val="4"/>
+        </w:numPr>
+        <w:autoSpaceDE w:val="0"/>
+        <w:autoSpaceDN w:val="0"/>
+        <w:adjustRightInd w:val="0"/>
+        <w:spacing w:after="0" w:line="240" w:lineRule="auto"/>
+        <w:rPr>
+          <w:rFonts w:ascii="AppleSystemUIFont" w:hAnsi="AppleSystemUIFont" w:cs="AppleSystemUIFont"/>
+          <w:sz w:val="26"/>
+          <w:szCs w:val="26"/>
+          <w:lang w:val="en-US"/>
+        </w:rPr>
+      </w:pPr>
+      <w:proofErr w:type="spellStart"/>
+      <w:r>
+        <w:rPr>
+          <w:rFonts w:ascii="AppleSystemUIFont" w:hAnsi="AppleSystemUIFont" w:cs="AppleSystemUIFont"/>
+          <w:sz w:val="26"/>
+          <w:szCs w:val="26"/>
+          <w:lang w:val="en-US"/>
+        </w:rPr>
+        <w:t>animal</w:t>
+      </w:r>
+      <w:r>
+        <w:rPr>
+          <w:rFonts w:ascii="AppleSystemUIFont" w:hAnsi="AppleSystemUIFont" w:cs="AppleSystemUIFont"/>
+          <w:sz w:val="26"/>
+          <w:szCs w:val="26"/>
+          <w:lang w:val="en-US"/>
+        </w:rPr>
+        <w:t>Type</w:t>
+      </w:r>
+      <w:proofErr w:type="spellEnd"/>
+      <w:r>
+        <w:rPr>
+          <w:rFonts w:ascii="AppleSystemUIFont" w:hAnsi="AppleSystemUIFont" w:cs="AppleSystemUIFont"/>
+          <w:sz w:val="26"/>
+          <w:szCs w:val="26"/>
+          <w:lang w:val="en-US"/>
+        </w:rPr>
+        <w:t>, format: String</w:t>
+      </w:r>
+    </w:p>
+    <w:p>
+      <w:pPr>
+        <w:numPr>
+          <w:ilvl w:val="2"/>
+          <w:numId w:val="4"/>
+        </w:numPr>
+        <w:autoSpaceDE w:val="0"/>
+        <w:autoSpaceDN w:val="0"/>
+        <w:adjustRightInd w:val="0"/>
+        <w:spacing w:after="0" w:line="240" w:lineRule="auto"/>
+        <w:rPr>
+          <w:rFonts w:ascii="AppleSystemUIFont" w:hAnsi="AppleSystemUIFont" w:cs="AppleSystemUIFont"/>
+          <w:sz w:val="26"/>
+          <w:szCs w:val="26"/>
+          <w:lang w:val="en-US"/>
+        </w:rPr>
+      </w:pPr>
+    </w:p>
+    <w:p>
+      <w:pPr>
+        <w:numPr>
+          <w:ilvl w:val="1"/>
+          <w:numId w:val="4"/>
+        </w:numPr>
+        <w:autoSpaceDE w:val="0"/>
+        <w:autoSpaceDN w:val="0"/>
+        <w:adjustRightInd w:val="0"/>
+        <w:spacing w:after="0" w:line="240" w:lineRule="auto"/>
+        <w:rPr>
+          <w:rFonts w:ascii="AppleSystemUIFont" w:hAnsi="AppleSystemUIFont" w:cs="AppleSystemUIFont"/>
+          <w:sz w:val="26"/>
+          <w:szCs w:val="26"/>
+          <w:lang w:val="en-US"/>
+        </w:rPr>
+      </w:pPr>
+      <w:r>
+        <w:rPr>
+          <w:rFonts w:ascii="AppleSystemUIFont" w:hAnsi="AppleSystemUIFont" w:cs="AppleSystemUIFont"/>
+          <w:sz w:val="26"/>
+          <w:szCs w:val="26"/>
+          <w:lang w:val="en-US"/>
+        </w:rPr>
+        <w:t>Change in global variables</w:t>
+      </w:r>
+    </w:p>
+    <w:p>
+      <w:pPr>
+        <w:numPr>
+          <w:ilvl w:val="2"/>
+          <w:numId w:val="4"/>
+        </w:numPr>
+        <w:autoSpaceDE w:val="0"/>
+        <w:autoSpaceDN w:val="0"/>
+        <w:adjustRightInd w:val="0"/>
+        <w:spacing w:after="0" w:line="240" w:lineRule="auto"/>
+        <w:rPr>
+          <w:rFonts w:ascii="AppleSystemUIFont" w:hAnsi="AppleSystemUIFont" w:cs="AppleSystemUIFont"/>
+          <w:sz w:val="26"/>
+          <w:szCs w:val="26"/>
+          <w:lang w:val="en-US"/>
+        </w:rPr>
+      </w:pPr>
+      <w:proofErr w:type="spellStart"/>
+      <w:r>
+        <w:rPr>
+          <w:rFonts w:ascii="AppleSystemUIFont" w:hAnsi="AppleSystemUIFont" w:cs="AppleSystemUIFont"/>
+          <w:sz w:val="26"/>
+          <w:szCs w:val="26"/>
+          <w:lang w:val="en-US"/>
+        </w:rPr>
+        <w:t>animal</w:t>
+      </w:r>
+      <w:r>
+        <w:rPr>
+          <w:rFonts w:ascii="AppleSystemUIFont" w:hAnsi="AppleSystemUIFont" w:cs="AppleSystemUIFont"/>
+          <w:sz w:val="26"/>
+          <w:szCs w:val="26"/>
+          <w:lang w:val="en-US"/>
+        </w:rPr>
+        <w:t>Type</w:t>
+      </w:r>
+      <w:proofErr w:type="spellEnd"/>
+      <w:r>
+        <w:rPr>
+          <w:rFonts w:ascii="AppleSystemUIFont" w:hAnsi="AppleSystemUIFont" w:cs="AppleSystemUIFont"/>
+          <w:sz w:val="26"/>
+          <w:szCs w:val="26"/>
+          <w:lang w:val="en-US"/>
+        </w:rPr>
+        <w:t xml:space="preserve"> variable</w:t>
+      </w:r>
+    </w:p>
+    <w:p>
+      <w:pPr>
+        <w:numPr>
+          <w:ilvl w:val="1"/>
+          <w:numId w:val="4"/>
+        </w:numPr>
+        <w:autoSpaceDE w:val="0"/>
+        <w:autoSpaceDN w:val="0"/>
+        <w:adjustRightInd w:val="0"/>
+        <w:spacing w:after="0" w:line="240" w:lineRule="auto"/>
+        <w:rPr>
+          <w:rFonts w:ascii="AppleSystemUIFont" w:hAnsi="AppleSystemUIFont" w:cs="AppleSystemUIFont"/>
+          <w:sz w:val="26"/>
+          <w:szCs w:val="26"/>
+          <w:lang w:val="en-US"/>
+        </w:rPr>
+      </w:pPr>
+      <w:r>
+        <w:rPr>
+          <w:rFonts w:ascii="AppleSystemUIFont" w:hAnsi="AppleSystemUIFont" w:cs="AppleSystemUIFont"/>
+          <w:sz w:val="26"/>
+          <w:szCs w:val="26"/>
+          <w:lang w:val="en-US"/>
+        </w:rPr>
+        <w:t>Return value</w:t>
+      </w:r>
+    </w:p>
+    <w:p>
+      <w:pPr>
+        <w:numPr>
+          <w:ilvl w:val="2"/>
+          <w:numId w:val="4"/>
+        </w:numPr>
+        <w:autoSpaceDE w:val="0"/>
+        <w:autoSpaceDN w:val="0"/>
+        <w:adjustRightInd w:val="0"/>
+        <w:spacing w:after="0" w:line="240" w:lineRule="auto"/>
+        <w:rPr>
+          <w:rFonts w:ascii="AppleSystemUIFont" w:hAnsi="AppleSystemUIFont" w:cs="AppleSystemUIFont"/>
+          <w:sz w:val="26"/>
+          <w:szCs w:val="26"/>
+          <w:lang w:val="en-US"/>
+        </w:rPr>
+      </w:pPr>
+      <w:r>
+        <w:rPr>
+          <w:rFonts w:ascii="AppleSystemUIFont" w:hAnsi="AppleSystemUIFont" w:cs="AppleSystemUIFont"/>
+          <w:sz w:val="26"/>
+          <w:szCs w:val="26"/>
+          <w:lang w:val="en-US"/>
+        </w:rPr>
+        <w:t>SQL query</w:t>
+      </w:r>
+    </w:p>
+    <w:p>
+      <w:pPr>
+        <w:numPr>
+          <w:ilvl w:val="2"/>
+          <w:numId w:val="4"/>
+        </w:numPr>
+        <w:autoSpaceDE w:val="0"/>
+        <w:autoSpaceDN w:val="0"/>
+        <w:adjustRightInd w:val="0"/>
+        <w:spacing w:after="0" w:line="240" w:lineRule="auto"/>
+        <w:rPr>
+          <w:rFonts w:ascii="AppleSystemUIFont" w:hAnsi="AppleSystemUIFont" w:cs="AppleSystemUIFont"/>
+          <w:sz w:val="26"/>
+          <w:szCs w:val="26"/>
+          <w:lang w:val="en-US"/>
+        </w:rPr>
+      </w:pPr>
+      <w:r>
+        <w:rPr>
+          <w:rFonts w:ascii="AppleSystemUIFont" w:hAnsi="AppleSystemUIFont" w:cs="AppleSystemUIFont"/>
+          <w:sz w:val="26"/>
+          <w:szCs w:val="26"/>
+          <w:lang w:val="en-US"/>
+        </w:rPr>
+        <w:t xml:space="preserve">Dictionary of </w:t>
+      </w:r>
+      <w:proofErr w:type="spellStart"/>
+      <w:r>
+        <w:rPr>
+          <w:rFonts w:ascii="AppleSystemUIFont" w:hAnsi="AppleSystemUIFont" w:cs="AppleSystemUIFont"/>
+          <w:sz w:val="26"/>
+          <w:szCs w:val="26"/>
+          <w:lang w:val="en-US"/>
+        </w:rPr>
+        <w:t>cases</w:t>
+      </w:r>
+      <w:proofErr w:type="spellEnd"/>
+      <w:r>
+        <w:rPr>
+          <w:rFonts w:ascii="AppleSystemUIFont" w:hAnsi="AppleSystemUIFont" w:cs="AppleSystemUIFont"/>
+          <w:sz w:val="26"/>
+          <w:szCs w:val="26"/>
+          <w:lang w:val="en-US"/>
+        </w:rPr>
+        <w:t xml:space="preserve"> related to animals as the key and their trend overtime and distribution over suburbs as lists as the value</w:t>
+      </w:r>
+    </w:p>
+    <w:p>
+      <w:pPr>
+        <w:numPr>
+          <w:ilvl w:val="0"/>
+          <w:numId w:val="4"/>
+        </w:numPr>
+        <w:autoSpaceDE w:val="0"/>
+        <w:autoSpaceDN w:val="0"/>
+        <w:adjustRightInd w:val="0"/>
+        <w:spacing w:after="0" w:line="240" w:lineRule="auto"/>
+        <w:rPr>
+          <w:rFonts w:ascii="AppleSystemUIFont" w:hAnsi="AppleSystemUIFont" w:cs="AppleSystemUIFont"/>
+          <w:sz w:val="26"/>
+          <w:szCs w:val="26"/>
+          <w:lang w:val="en-US"/>
+        </w:rPr>
+      </w:pPr>
+      <w:r>
+        <w:rPr>
+          <w:rFonts w:ascii="AppleSystemUIFont" w:hAnsi="AppleSystemUIFont" w:cs="AppleSystemUIFont"/>
+          <w:sz w:val="26"/>
+          <w:szCs w:val="26"/>
+          <w:lang w:val="en-US"/>
+        </w:rPr>
+        <w:t xml:space="preserve">F5: </w:t>
+      </w:r>
+      <w:proofErr w:type="spellStart"/>
+      <w:r>
+        <w:rPr>
+          <w:rFonts w:ascii="AppleSystemUIFont" w:hAnsi="AppleSystemUIFont" w:cs="AppleSystemUIFont"/>
+          <w:sz w:val="26"/>
+          <w:szCs w:val="26"/>
+          <w:lang w:val="en-US"/>
+        </w:rPr>
+        <w:t>inspectionDetailsBorough</w:t>
+      </w:r>
+      <w:proofErr w:type="spellEnd"/>
+    </w:p>
+    <w:p>
+      <w:pPr>
+        <w:numPr>
+          <w:ilvl w:val="1"/>
+          <w:numId w:val="4"/>
+        </w:numPr>
+        <w:autoSpaceDE w:val="0"/>
+        <w:autoSpaceDN w:val="0"/>
+        <w:adjustRightInd w:val="0"/>
+        <w:spacing w:after="0" w:line="240" w:lineRule="auto"/>
+        <w:rPr>
+          <w:rFonts w:ascii="AppleSystemUIFont" w:hAnsi="AppleSystemUIFont" w:cs="AppleSystemUIFont"/>
+          <w:sz w:val="26"/>
+          <w:szCs w:val="26"/>
+          <w:lang w:val="en-US"/>
+        </w:rPr>
+      </w:pPr>
+      <w:r>
+        <w:rPr>
+          <w:rFonts w:ascii="AppleSystemUIFont" w:hAnsi="AppleSystemUIFont" w:cs="AppleSystemUIFont"/>
+          <w:sz w:val="26"/>
+          <w:szCs w:val="26"/>
+          <w:lang w:val="en-US"/>
+        </w:rPr>
+        <w:t xml:space="preserve">This functions retrieve inspection details (restaurant name, date, —) from “NYC Restaurant Inspection” dataset within the </w:t>
+      </w:r>
+      <w:r>
+        <w:rPr>
+          <w:rFonts w:ascii="AppleSystemUIFont" w:hAnsi="AppleSystemUIFont" w:cs="AppleSystemUIFont"/>
+          <w:sz w:val="26"/>
+          <w:szCs w:val="26"/>
+          <w:lang w:val="en-US"/>
+        </w:rPr>
+        <w:t>borough area</w:t>
+      </w:r>
+      <w:r>
+        <w:rPr>
+          <w:rFonts w:ascii="AppleSystemUIFont" w:hAnsi="AppleSystemUIFont" w:cs="AppleSystemUIFont"/>
+          <w:sz w:val="26"/>
+          <w:szCs w:val="26"/>
+          <w:lang w:val="en-US"/>
+        </w:rPr>
+        <w:t xml:space="preserve"> selected by the user.</w:t>
+      </w:r>
+    </w:p>
+    <w:p>
+      <w:pPr>
+        <w:numPr>
+          <w:ilvl w:val="1"/>
+          <w:numId w:val="4"/>
+        </w:numPr>
+        <w:autoSpaceDE w:val="0"/>
+        <w:autoSpaceDN w:val="0"/>
+        <w:adjustRightInd w:val="0"/>
+        <w:spacing w:after="0" w:line="240" w:lineRule="auto"/>
+        <w:rPr>
+          <w:rFonts w:ascii="AppleSystemUIFont" w:hAnsi="AppleSystemUIFont" w:cs="AppleSystemUIFont"/>
+          <w:sz w:val="26"/>
+          <w:szCs w:val="26"/>
+          <w:lang w:val="en-US"/>
+        </w:rPr>
+      </w:pPr>
+      <w:r>
+        <w:rPr>
+          <w:rFonts w:ascii="AppleSystemUIFont" w:hAnsi="AppleSystemUIFont" w:cs="AppleSystemUIFont"/>
+          <w:sz w:val="26"/>
+          <w:szCs w:val="26"/>
+          <w:lang w:val="en-US"/>
+        </w:rPr>
+        <w:t>Parameters:</w:t>
+      </w:r>
+    </w:p>
+    <w:p>
+      <w:pPr>
+        <w:numPr>
+          <w:ilvl w:val="2"/>
+          <w:numId w:val="4"/>
+        </w:numPr>
+        <w:autoSpaceDE w:val="0"/>
+        <w:autoSpaceDN w:val="0"/>
+        <w:adjustRightInd w:val="0"/>
+        <w:spacing w:after="0" w:line="240" w:lineRule="auto"/>
+        <w:rPr>
+          <w:rFonts w:ascii="AppleSystemUIFont" w:hAnsi="AppleSystemUIFont" w:cs="AppleSystemUIFont"/>
+          <w:sz w:val="26"/>
+          <w:szCs w:val="26"/>
+          <w:lang w:val="en-US"/>
+        </w:rPr>
+      </w:pPr>
+      <w:r>
+        <w:rPr>
+          <w:rFonts w:ascii="AppleSystemUIFont" w:hAnsi="AppleSystemUIFont" w:cs="AppleSystemUIFont"/>
+          <w:sz w:val="26"/>
+          <w:szCs w:val="26"/>
+          <w:lang w:val="en-US"/>
+        </w:rPr>
+        <w:t>Borough</w:t>
+      </w:r>
+      <w:r>
+        <w:rPr>
+          <w:rFonts w:ascii="AppleSystemUIFont" w:hAnsi="AppleSystemUIFont" w:cs="AppleSystemUIFont"/>
+          <w:sz w:val="26"/>
+          <w:szCs w:val="26"/>
+          <w:lang w:val="en-US"/>
+        </w:rPr>
+        <w:t>, format: String</w:t>
+      </w:r>
+    </w:p>
+    <w:p>
+      <w:pPr>
+        <w:numPr>
+          <w:ilvl w:val="2"/>
+          <w:numId w:val="4"/>
+        </w:numPr>
+        <w:autoSpaceDE w:val="0"/>
+        <w:autoSpaceDN w:val="0"/>
+        <w:adjustRightInd w:val="0"/>
+        <w:spacing w:after="0" w:line="240" w:lineRule="auto"/>
+        <w:rPr>
+          <w:rFonts w:ascii="AppleSystemUIFont" w:hAnsi="AppleSystemUIFont" w:cs="AppleSystemUIFont"/>
+          <w:sz w:val="26"/>
+          <w:szCs w:val="26"/>
+          <w:lang w:val="en-US"/>
+        </w:rPr>
+      </w:pPr>
+    </w:p>
+    <w:p>
+      <w:pPr>
+        <w:numPr>
+          <w:ilvl w:val="1"/>
+          <w:numId w:val="4"/>
+        </w:numPr>
+        <w:autoSpaceDE w:val="0"/>
+        <w:autoSpaceDN w:val="0"/>
+        <w:adjustRightInd w:val="0"/>
+        <w:spacing w:after="0" w:line="240" w:lineRule="auto"/>
+        <w:rPr>
+          <w:rFonts w:ascii="AppleSystemUIFont" w:hAnsi="AppleSystemUIFont" w:cs="AppleSystemUIFont"/>
+          <w:sz w:val="26"/>
+          <w:szCs w:val="26"/>
+          <w:lang w:val="en-US"/>
+        </w:rPr>
+      </w:pPr>
+      <w:r>
+        <w:rPr>
+          <w:rFonts w:ascii="AppleSystemUIFont" w:hAnsi="AppleSystemUIFont" w:cs="AppleSystemUIFont"/>
+          <w:sz w:val="26"/>
+          <w:szCs w:val="26"/>
+          <w:lang w:val="en-US"/>
+        </w:rPr>
+        <w:t>Change in global variables</w:t>
+      </w:r>
+    </w:p>
+    <w:p>
+      <w:pPr>
+        <w:numPr>
+          <w:ilvl w:val="2"/>
+          <w:numId w:val="4"/>
+        </w:numPr>
+        <w:autoSpaceDE w:val="0"/>
+        <w:autoSpaceDN w:val="0"/>
+        <w:adjustRightInd w:val="0"/>
+        <w:spacing w:after="0" w:line="240" w:lineRule="auto"/>
+        <w:rPr>
+          <w:rFonts w:ascii="AppleSystemUIFont" w:hAnsi="AppleSystemUIFont" w:cs="AppleSystemUIFont"/>
+          <w:sz w:val="26"/>
+          <w:szCs w:val="26"/>
+          <w:lang w:val="en-US"/>
+        </w:rPr>
+      </w:pPr>
+      <w:r>
+        <w:rPr>
+          <w:rFonts w:ascii="AppleSystemUIFont" w:hAnsi="AppleSystemUIFont" w:cs="AppleSystemUIFont"/>
+          <w:sz w:val="26"/>
+          <w:szCs w:val="26"/>
+          <w:lang w:val="en-US"/>
+        </w:rPr>
+        <w:t>Borough</w:t>
+      </w:r>
+      <w:r>
+        <w:rPr>
+          <w:rFonts w:ascii="AppleSystemUIFont" w:hAnsi="AppleSystemUIFont" w:cs="AppleSystemUIFont"/>
+          <w:sz w:val="26"/>
+          <w:szCs w:val="26"/>
+          <w:lang w:val="en-US"/>
+        </w:rPr>
+        <w:t xml:space="preserve"> variable</w:t>
+      </w:r>
+    </w:p>
+    <w:p>
+      <w:pPr>
+        <w:numPr>
+          <w:ilvl w:val="1"/>
+          <w:numId w:val="4"/>
+        </w:numPr>
+        <w:autoSpaceDE w:val="0"/>
+        <w:autoSpaceDN w:val="0"/>
+        <w:adjustRightInd w:val="0"/>
+        <w:spacing w:after="0" w:line="240" w:lineRule="auto"/>
+        <w:rPr>
+          <w:rFonts w:ascii="AppleSystemUIFont" w:hAnsi="AppleSystemUIFont" w:cs="AppleSystemUIFont"/>
+          <w:sz w:val="26"/>
+          <w:szCs w:val="26"/>
+          <w:lang w:val="en-US"/>
+        </w:rPr>
+      </w:pPr>
+      <w:r>
+        <w:rPr>
+          <w:rFonts w:ascii="AppleSystemUIFont" w:hAnsi="AppleSystemUIFont" w:cs="AppleSystemUIFont"/>
+          <w:sz w:val="26"/>
+          <w:szCs w:val="26"/>
+          <w:lang w:val="en-US"/>
+        </w:rPr>
+        <w:t>Return value</w:t>
+      </w:r>
+    </w:p>
+    <w:p>
+      <w:pPr>
+        <w:numPr>
+          <w:ilvl w:val="2"/>
+          <w:numId w:val="4"/>
+        </w:numPr>
+        <w:autoSpaceDE w:val="0"/>
+        <w:autoSpaceDN w:val="0"/>
+        <w:adjustRightInd w:val="0"/>
+        <w:spacing w:after="0" w:line="240" w:lineRule="auto"/>
+        <w:rPr>
+          <w:rFonts w:ascii="AppleSystemUIFont" w:hAnsi="AppleSystemUIFont" w:cs="AppleSystemUIFont"/>
+          <w:sz w:val="26"/>
+          <w:szCs w:val="26"/>
+          <w:lang w:val="en-US"/>
+        </w:rPr>
+      </w:pPr>
+      <w:r>
+        <w:rPr>
+          <w:rFonts w:ascii="AppleSystemUIFont" w:hAnsi="AppleSystemUIFont" w:cs="AppleSystemUIFont"/>
+          <w:sz w:val="26"/>
+          <w:szCs w:val="26"/>
+          <w:lang w:val="en-US"/>
+        </w:rPr>
+        <w:t xml:space="preserve">SQL query </w:t>
+      </w:r>
+    </w:p>
+    <w:p>
+      <w:pPr>
+        <w:numPr>
+          <w:ilvl w:val="2"/>
+          <w:numId w:val="4"/>
+        </w:numPr>
+        <w:autoSpaceDE w:val="0"/>
+        <w:autoSpaceDN w:val="0"/>
+        <w:adjustRightInd w:val="0"/>
+        <w:spacing w:after="0" w:line="240" w:lineRule="auto"/>
+        <w:rPr>
+          <w:rFonts w:ascii="AppleSystemUIFont" w:hAnsi="AppleSystemUIFont" w:cs="AppleSystemUIFont"/>
+          <w:sz w:val="26"/>
+          <w:szCs w:val="26"/>
+          <w:lang w:val="en-US"/>
+        </w:rPr>
+      </w:pPr>
+      <w:r>
+        <w:rPr>
+          <w:rFonts w:ascii="AppleSystemUIFont" w:hAnsi="AppleSystemUIFont" w:cs="AppleSystemUIFont"/>
+          <w:sz w:val="26"/>
+          <w:szCs w:val="26"/>
+          <w:lang w:val="en-US"/>
+        </w:rPr>
+        <w:t>D</w:t>
+      </w:r>
+      <w:r>
+        <w:rPr>
+          <w:rFonts w:ascii="AppleSystemUIFont" w:hAnsi="AppleSystemUIFont" w:cs="AppleSystemUIFont"/>
+          <w:sz w:val="26"/>
+          <w:szCs w:val="26"/>
+          <w:lang w:val="en-US"/>
+        </w:rPr>
+        <w:t>ictionaries of restaurants as the key and respective inspection details as lists as the value</w:t>
       </w:r>
     </w:p>
     <w:p/>
@@ -1627,6 +3447,7 @@
         </w:numPr>
       </w:pPr>
       <w:r>
+        <w:lastRenderedPageBreak/>
         <w:t>Data Structures</w:t>
       </w:r>
       <w:r>
@@ -1643,7 +3464,21 @@
         <w:rPr>
           <w:color w:val="FF0000"/>
         </w:rPr>
-        <w:t>List of all data structures in the software (eg linked lists, trees, arrays etc)</w:t>
+        <w:t>List of all data structures in the software (</w:t>
+      </w:r>
+      <w:proofErr w:type="spellStart"/>
+      <w:r>
+        <w:rPr>
+          <w:color w:val="FF0000"/>
+        </w:rPr>
+        <w:t>eg</w:t>
+      </w:r>
+      <w:proofErr w:type="spellEnd"/>
+      <w:r>
+        <w:rPr>
+          <w:color w:val="FF0000"/>
+        </w:rPr>
+        <w:t xml:space="preserve"> linked lists, trees, arrays etc)</w:t>
       </w:r>
       <w:r>
         <w:rPr>
@@ -1728,6 +3563,913 @@
           <w:color w:val="FF0000"/>
         </w:rPr>
         <w:t>List of functions that use it</w:t>
+      </w:r>
+    </w:p>
+    <w:p>
+      <w:pPr>
+        <w:numPr>
+          <w:ilvl w:val="0"/>
+          <w:numId w:val="4"/>
+        </w:numPr>
+        <w:autoSpaceDE w:val="0"/>
+        <w:autoSpaceDN w:val="0"/>
+        <w:adjustRightInd w:val="0"/>
+        <w:spacing w:after="0" w:line="240" w:lineRule="auto"/>
+        <w:rPr>
+          <w:rFonts w:ascii="AppleSystemUIFont" w:hAnsi="AppleSystemUIFont" w:cs="AppleSystemUIFont"/>
+          <w:sz w:val="26"/>
+          <w:szCs w:val="26"/>
+          <w:lang w:val="en-US"/>
+        </w:rPr>
+      </w:pPr>
+      <w:r>
+        <w:rPr>
+          <w:rFonts w:ascii="AppleSystemUIFont" w:hAnsi="AppleSystemUIFont" w:cs="AppleSystemUIFont"/>
+          <w:sz w:val="26"/>
+          <w:szCs w:val="26"/>
+          <w:lang w:val="en-US"/>
+        </w:rPr>
+        <w:t>D1: NYC Restaurant Inspection</w:t>
+      </w:r>
+    </w:p>
+    <w:p>
+      <w:pPr>
+        <w:numPr>
+          <w:ilvl w:val="1"/>
+          <w:numId w:val="4"/>
+        </w:numPr>
+        <w:autoSpaceDE w:val="0"/>
+        <w:autoSpaceDN w:val="0"/>
+        <w:adjustRightInd w:val="0"/>
+        <w:spacing w:after="0" w:line="240" w:lineRule="auto"/>
+        <w:rPr>
+          <w:rFonts w:ascii="AppleSystemUIFont" w:hAnsi="AppleSystemUIFont" w:cs="AppleSystemUIFont"/>
+          <w:sz w:val="26"/>
+          <w:szCs w:val="26"/>
+          <w:lang w:val="en-US"/>
+        </w:rPr>
+      </w:pPr>
+      <w:r>
+        <w:rPr>
+          <w:rFonts w:ascii="AppleSystemUIFont" w:hAnsi="AppleSystemUIFont" w:cs="AppleSystemUIFont"/>
+          <w:sz w:val="26"/>
+          <w:szCs w:val="26"/>
+          <w:lang w:val="en-US"/>
+        </w:rPr>
+        <w:t>Type: CSV</w:t>
+      </w:r>
+    </w:p>
+    <w:p>
+      <w:pPr>
+        <w:numPr>
+          <w:ilvl w:val="1"/>
+          <w:numId w:val="4"/>
+        </w:numPr>
+        <w:autoSpaceDE w:val="0"/>
+        <w:autoSpaceDN w:val="0"/>
+        <w:adjustRightInd w:val="0"/>
+        <w:spacing w:after="0" w:line="240" w:lineRule="auto"/>
+        <w:rPr>
+          <w:rFonts w:ascii="AppleSystemUIFont" w:hAnsi="AppleSystemUIFont" w:cs="AppleSystemUIFont"/>
+          <w:sz w:val="26"/>
+          <w:szCs w:val="26"/>
+          <w:lang w:val="en-US"/>
+        </w:rPr>
+      </w:pPr>
+      <w:r>
+        <w:rPr>
+          <w:rFonts w:ascii="AppleSystemUIFont" w:hAnsi="AppleSystemUIFont" w:cs="AppleSystemUIFont"/>
+          <w:sz w:val="26"/>
+          <w:szCs w:val="26"/>
+          <w:lang w:val="en-US"/>
+        </w:rPr>
+        <w:t>This is the main data source/dataset used in this app to retrieve all the data that is going to be analyzed and visualized by the app for the user</w:t>
+      </w:r>
+    </w:p>
+    <w:p>
+      <w:pPr>
+        <w:numPr>
+          <w:ilvl w:val="1"/>
+          <w:numId w:val="4"/>
+        </w:numPr>
+        <w:autoSpaceDE w:val="0"/>
+        <w:autoSpaceDN w:val="0"/>
+        <w:adjustRightInd w:val="0"/>
+        <w:spacing w:after="0" w:line="240" w:lineRule="auto"/>
+        <w:rPr>
+          <w:rFonts w:ascii="AppleSystemUIFont" w:hAnsi="AppleSystemUIFont" w:cs="AppleSystemUIFont"/>
+          <w:sz w:val="26"/>
+          <w:szCs w:val="26"/>
+          <w:lang w:val="en-US"/>
+        </w:rPr>
+      </w:pPr>
+      <w:r>
+        <w:rPr>
+          <w:rFonts w:ascii="AppleSystemUIFont" w:hAnsi="AppleSystemUIFont" w:cs="AppleSystemUIFont"/>
+          <w:sz w:val="26"/>
+          <w:szCs w:val="26"/>
+          <w:lang w:val="en-US"/>
+        </w:rPr>
+        <w:t xml:space="preserve">Data member: Key: Restaurant name, Value: List of Details (Suburbs, </w:t>
+      </w:r>
+      <w:proofErr w:type="spellStart"/>
+      <w:r>
+        <w:rPr>
+          <w:rFonts w:ascii="AppleSystemUIFont" w:hAnsi="AppleSystemUIFont" w:cs="AppleSystemUIFont"/>
+          <w:sz w:val="26"/>
+          <w:szCs w:val="26"/>
+          <w:lang w:val="en-US"/>
+        </w:rPr>
+        <w:t>zipcode</w:t>
+      </w:r>
+      <w:proofErr w:type="spellEnd"/>
+      <w:r>
+        <w:rPr>
+          <w:rFonts w:ascii="AppleSystemUIFont" w:hAnsi="AppleSystemUIFont" w:cs="AppleSystemUIFont"/>
+          <w:sz w:val="26"/>
+          <w:szCs w:val="26"/>
+          <w:lang w:val="en-US"/>
+        </w:rPr>
+        <w:t>, cuisine, inspection date, violations)</w:t>
+      </w:r>
+    </w:p>
+    <w:p>
+      <w:pPr>
+        <w:numPr>
+          <w:ilvl w:val="1"/>
+          <w:numId w:val="4"/>
+        </w:numPr>
+        <w:autoSpaceDE w:val="0"/>
+        <w:autoSpaceDN w:val="0"/>
+        <w:adjustRightInd w:val="0"/>
+        <w:spacing w:after="0" w:line="240" w:lineRule="auto"/>
+        <w:rPr>
+          <w:rFonts w:ascii="AppleSystemUIFont" w:hAnsi="AppleSystemUIFont" w:cs="AppleSystemUIFont"/>
+          <w:sz w:val="26"/>
+          <w:szCs w:val="26"/>
+          <w:lang w:val="en-US"/>
+        </w:rPr>
+      </w:pPr>
+      <w:r>
+        <w:rPr>
+          <w:rFonts w:ascii="AppleSystemUIFont" w:hAnsi="AppleSystemUIFont" w:cs="AppleSystemUIFont"/>
+          <w:sz w:val="26"/>
+          <w:szCs w:val="26"/>
+          <w:lang w:val="en-US"/>
+        </w:rPr>
+        <w:t>Functions: F1, F2, F3, F4, F5</w:t>
+      </w:r>
+    </w:p>
+    <w:p>
+      <w:pPr>
+        <w:numPr>
+          <w:ilvl w:val="0"/>
+          <w:numId w:val="4"/>
+        </w:numPr>
+        <w:autoSpaceDE w:val="0"/>
+        <w:autoSpaceDN w:val="0"/>
+        <w:adjustRightInd w:val="0"/>
+        <w:spacing w:after="0" w:line="240" w:lineRule="auto"/>
+        <w:rPr>
+          <w:rFonts w:ascii="AppleSystemUIFont" w:hAnsi="AppleSystemUIFont" w:cs="AppleSystemUIFont"/>
+          <w:sz w:val="26"/>
+          <w:szCs w:val="26"/>
+          <w:lang w:val="en-US"/>
+        </w:rPr>
+      </w:pPr>
+      <w:r>
+        <w:rPr>
+          <w:rFonts w:ascii="AppleSystemUIFont" w:hAnsi="AppleSystemUIFont" w:cs="AppleSystemUIFont"/>
+          <w:sz w:val="26"/>
+          <w:szCs w:val="26"/>
+          <w:lang w:val="en-US"/>
+        </w:rPr>
+        <w:t>D2: Restaurant Names</w:t>
+      </w:r>
+    </w:p>
+    <w:p>
+      <w:pPr>
+        <w:numPr>
+          <w:ilvl w:val="1"/>
+          <w:numId w:val="4"/>
+        </w:numPr>
+        <w:autoSpaceDE w:val="0"/>
+        <w:autoSpaceDN w:val="0"/>
+        <w:adjustRightInd w:val="0"/>
+        <w:spacing w:after="0" w:line="240" w:lineRule="auto"/>
+        <w:rPr>
+          <w:rFonts w:ascii="AppleSystemUIFont" w:hAnsi="AppleSystemUIFont" w:cs="AppleSystemUIFont"/>
+          <w:sz w:val="26"/>
+          <w:szCs w:val="26"/>
+          <w:lang w:val="en-US"/>
+        </w:rPr>
+      </w:pPr>
+      <w:r>
+        <w:rPr>
+          <w:rFonts w:ascii="AppleSystemUIFont" w:hAnsi="AppleSystemUIFont" w:cs="AppleSystemUIFont"/>
+          <w:sz w:val="26"/>
+          <w:szCs w:val="26"/>
+          <w:lang w:val="en-US"/>
+        </w:rPr>
+        <w:t>Type: List of Strings</w:t>
+      </w:r>
+    </w:p>
+    <w:p>
+      <w:pPr>
+        <w:numPr>
+          <w:ilvl w:val="1"/>
+          <w:numId w:val="4"/>
+        </w:numPr>
+        <w:autoSpaceDE w:val="0"/>
+        <w:autoSpaceDN w:val="0"/>
+        <w:adjustRightInd w:val="0"/>
+        <w:spacing w:after="0" w:line="240" w:lineRule="auto"/>
+        <w:rPr>
+          <w:rFonts w:ascii="AppleSystemUIFont" w:hAnsi="AppleSystemUIFont" w:cs="AppleSystemUIFont"/>
+          <w:sz w:val="26"/>
+          <w:szCs w:val="26"/>
+          <w:lang w:val="en-US"/>
+        </w:rPr>
+      </w:pPr>
+      <w:r>
+        <w:rPr>
+          <w:rFonts w:ascii="AppleSystemUIFont" w:hAnsi="AppleSystemUIFont" w:cs="AppleSystemUIFont"/>
+          <w:sz w:val="26"/>
+          <w:szCs w:val="26"/>
+          <w:lang w:val="en-US"/>
+        </w:rPr>
+        <w:t>This is the main data source/dataset used in this app to retrieve all the data that is going to be analyzed and visualized by the app for the user</w:t>
+      </w:r>
+    </w:p>
+    <w:p>
+      <w:pPr>
+        <w:numPr>
+          <w:ilvl w:val="1"/>
+          <w:numId w:val="4"/>
+        </w:numPr>
+        <w:autoSpaceDE w:val="0"/>
+        <w:autoSpaceDN w:val="0"/>
+        <w:adjustRightInd w:val="0"/>
+        <w:spacing w:after="0" w:line="240" w:lineRule="auto"/>
+        <w:rPr>
+          <w:rFonts w:ascii="AppleSystemUIFont" w:hAnsi="AppleSystemUIFont" w:cs="AppleSystemUIFont"/>
+          <w:sz w:val="26"/>
+          <w:szCs w:val="26"/>
+          <w:lang w:val="en-US"/>
+        </w:rPr>
+      </w:pPr>
+      <w:r>
+        <w:rPr>
+          <w:rFonts w:ascii="AppleSystemUIFont" w:hAnsi="AppleSystemUIFont" w:cs="AppleSystemUIFont"/>
+          <w:sz w:val="26"/>
+          <w:szCs w:val="26"/>
+          <w:lang w:val="en-US"/>
+        </w:rPr>
+        <w:t>Data member: Names</w:t>
+      </w:r>
+    </w:p>
+    <w:p>
+      <w:pPr>
+        <w:numPr>
+          <w:ilvl w:val="1"/>
+          <w:numId w:val="4"/>
+        </w:numPr>
+        <w:autoSpaceDE w:val="0"/>
+        <w:autoSpaceDN w:val="0"/>
+        <w:adjustRightInd w:val="0"/>
+        <w:spacing w:after="0" w:line="240" w:lineRule="auto"/>
+        <w:rPr>
+          <w:rFonts w:ascii="AppleSystemUIFont" w:hAnsi="AppleSystemUIFont" w:cs="AppleSystemUIFont"/>
+          <w:sz w:val="26"/>
+          <w:szCs w:val="26"/>
+          <w:lang w:val="en-US"/>
+        </w:rPr>
+      </w:pPr>
+      <w:r>
+        <w:rPr>
+          <w:rFonts w:ascii="AppleSystemUIFont" w:hAnsi="AppleSystemUIFont" w:cs="AppleSystemUIFont"/>
+          <w:sz w:val="26"/>
+          <w:szCs w:val="26"/>
+          <w:lang w:val="en-US"/>
+        </w:rPr>
+        <w:t>Functions: F1, F2, F3, F4, F5</w:t>
+      </w:r>
+    </w:p>
+    <w:p>
+      <w:pPr>
+        <w:numPr>
+          <w:ilvl w:val="0"/>
+          <w:numId w:val="4"/>
+        </w:numPr>
+        <w:autoSpaceDE w:val="0"/>
+        <w:autoSpaceDN w:val="0"/>
+        <w:adjustRightInd w:val="0"/>
+        <w:spacing w:after="0" w:line="240" w:lineRule="auto"/>
+        <w:rPr>
+          <w:rFonts w:ascii="AppleSystemUIFont" w:hAnsi="AppleSystemUIFont" w:cs="AppleSystemUIFont"/>
+          <w:sz w:val="26"/>
+          <w:szCs w:val="26"/>
+          <w:lang w:val="en-US"/>
+        </w:rPr>
+      </w:pPr>
+      <w:r>
+        <w:rPr>
+          <w:rFonts w:ascii="AppleSystemUIFont" w:hAnsi="AppleSystemUIFont" w:cs="AppleSystemUIFont"/>
+          <w:sz w:val="26"/>
+          <w:szCs w:val="26"/>
+          <w:lang w:val="en-US"/>
+        </w:rPr>
+        <w:t xml:space="preserve">D2: </w:t>
+      </w:r>
+      <w:proofErr w:type="spellStart"/>
+      <w:r>
+        <w:rPr>
+          <w:rFonts w:ascii="AppleSystemUIFont" w:hAnsi="AppleSystemUIFont" w:cs="AppleSystemUIFont"/>
+          <w:sz w:val="26"/>
+          <w:szCs w:val="26"/>
+          <w:lang w:val="en-US"/>
+        </w:rPr>
+        <w:t>DateRange</w:t>
+      </w:r>
+      <w:proofErr w:type="spellEnd"/>
+    </w:p>
+    <w:p>
+      <w:pPr>
+        <w:numPr>
+          <w:ilvl w:val="1"/>
+          <w:numId w:val="4"/>
+        </w:numPr>
+        <w:autoSpaceDE w:val="0"/>
+        <w:autoSpaceDN w:val="0"/>
+        <w:adjustRightInd w:val="0"/>
+        <w:spacing w:after="0" w:line="240" w:lineRule="auto"/>
+        <w:rPr>
+          <w:rFonts w:ascii="AppleSystemUIFont" w:hAnsi="AppleSystemUIFont" w:cs="AppleSystemUIFont"/>
+          <w:sz w:val="26"/>
+          <w:szCs w:val="26"/>
+          <w:lang w:val="en-US"/>
+        </w:rPr>
+      </w:pPr>
+      <w:r>
+        <w:rPr>
+          <w:rFonts w:ascii="AppleSystemUIFont" w:hAnsi="AppleSystemUIFont" w:cs="AppleSystemUIFont"/>
+          <w:sz w:val="26"/>
+          <w:szCs w:val="26"/>
+          <w:lang w:val="en-US"/>
+        </w:rPr>
+        <w:t xml:space="preserve">Type: List of 2 datetime objects </w:t>
+      </w:r>
+    </w:p>
+    <w:p>
+      <w:pPr>
+        <w:numPr>
+          <w:ilvl w:val="1"/>
+          <w:numId w:val="4"/>
+        </w:numPr>
+        <w:autoSpaceDE w:val="0"/>
+        <w:autoSpaceDN w:val="0"/>
+        <w:adjustRightInd w:val="0"/>
+        <w:spacing w:after="0" w:line="240" w:lineRule="auto"/>
+        <w:rPr>
+          <w:rFonts w:ascii="AppleSystemUIFont" w:hAnsi="AppleSystemUIFont" w:cs="AppleSystemUIFont"/>
+          <w:sz w:val="26"/>
+          <w:szCs w:val="26"/>
+          <w:lang w:val="en-US"/>
+        </w:rPr>
+      </w:pPr>
+      <w:r>
+        <w:rPr>
+          <w:rFonts w:ascii="AppleSystemUIFont" w:hAnsi="AppleSystemUIFont" w:cs="AppleSystemUIFont"/>
+          <w:sz w:val="26"/>
+          <w:szCs w:val="26"/>
+          <w:lang w:val="en-US"/>
+        </w:rPr>
+        <w:t>This is the data structure that records the date range specified by the user</w:t>
+      </w:r>
+    </w:p>
+    <w:p>
+      <w:pPr>
+        <w:numPr>
+          <w:ilvl w:val="1"/>
+          <w:numId w:val="4"/>
+        </w:numPr>
+        <w:autoSpaceDE w:val="0"/>
+        <w:autoSpaceDN w:val="0"/>
+        <w:adjustRightInd w:val="0"/>
+        <w:spacing w:after="0" w:line="240" w:lineRule="auto"/>
+        <w:rPr>
+          <w:rFonts w:ascii="AppleSystemUIFont" w:hAnsi="AppleSystemUIFont" w:cs="AppleSystemUIFont"/>
+          <w:sz w:val="26"/>
+          <w:szCs w:val="26"/>
+          <w:lang w:val="en-US"/>
+        </w:rPr>
+      </w:pPr>
+      <w:r>
+        <w:rPr>
+          <w:rFonts w:ascii="AppleSystemUIFont" w:hAnsi="AppleSystemUIFont" w:cs="AppleSystemUIFont"/>
+          <w:sz w:val="26"/>
+          <w:szCs w:val="26"/>
+          <w:lang w:val="en-US"/>
+        </w:rPr>
+        <w:t>Data member:</w:t>
+      </w:r>
+    </w:p>
+    <w:p>
+      <w:pPr>
+        <w:numPr>
+          <w:ilvl w:val="1"/>
+          <w:numId w:val="4"/>
+        </w:numPr>
+        <w:autoSpaceDE w:val="0"/>
+        <w:autoSpaceDN w:val="0"/>
+        <w:adjustRightInd w:val="0"/>
+        <w:spacing w:after="0" w:line="240" w:lineRule="auto"/>
+        <w:rPr>
+          <w:rFonts w:ascii="AppleSystemUIFont" w:hAnsi="AppleSystemUIFont" w:cs="AppleSystemUIFont"/>
+          <w:sz w:val="26"/>
+          <w:szCs w:val="26"/>
+          <w:lang w:val="en-US"/>
+        </w:rPr>
+      </w:pPr>
+      <w:r>
+        <w:rPr>
+          <w:rFonts w:ascii="AppleSystemUIFont" w:hAnsi="AppleSystemUIFont" w:cs="AppleSystemUIFont"/>
+          <w:sz w:val="26"/>
+          <w:szCs w:val="26"/>
+          <w:lang w:val="en-US"/>
+        </w:rPr>
+        <w:t>Functions: F1, F2, F4</w:t>
+      </w:r>
+    </w:p>
+    <w:p>
+      <w:pPr>
+        <w:numPr>
+          <w:ilvl w:val="0"/>
+          <w:numId w:val="4"/>
+        </w:numPr>
+        <w:autoSpaceDE w:val="0"/>
+        <w:autoSpaceDN w:val="0"/>
+        <w:adjustRightInd w:val="0"/>
+        <w:spacing w:after="0" w:line="240" w:lineRule="auto"/>
+        <w:rPr>
+          <w:rFonts w:ascii="AppleSystemUIFont" w:hAnsi="AppleSystemUIFont" w:cs="AppleSystemUIFont"/>
+          <w:sz w:val="26"/>
+          <w:szCs w:val="26"/>
+          <w:lang w:val="en-US"/>
+        </w:rPr>
+      </w:pPr>
+      <w:r>
+        <w:rPr>
+          <w:rFonts w:ascii="AppleSystemUIFont" w:hAnsi="AppleSystemUIFont" w:cs="AppleSystemUIFont"/>
+          <w:sz w:val="26"/>
+          <w:szCs w:val="26"/>
+          <w:lang w:val="en-US"/>
+        </w:rPr>
+        <w:t>D3: Keyword</w:t>
+      </w:r>
+    </w:p>
+    <w:p>
+      <w:pPr>
+        <w:numPr>
+          <w:ilvl w:val="1"/>
+          <w:numId w:val="4"/>
+        </w:numPr>
+        <w:autoSpaceDE w:val="0"/>
+        <w:autoSpaceDN w:val="0"/>
+        <w:adjustRightInd w:val="0"/>
+        <w:spacing w:after="0" w:line="240" w:lineRule="auto"/>
+        <w:rPr>
+          <w:rFonts w:ascii="AppleSystemUIFont" w:hAnsi="AppleSystemUIFont" w:cs="AppleSystemUIFont"/>
+          <w:sz w:val="26"/>
+          <w:szCs w:val="26"/>
+          <w:lang w:val="en-US"/>
+        </w:rPr>
+      </w:pPr>
+      <w:r>
+        <w:rPr>
+          <w:rFonts w:ascii="AppleSystemUIFont" w:hAnsi="AppleSystemUIFont" w:cs="AppleSystemUIFont"/>
+          <w:sz w:val="26"/>
+          <w:szCs w:val="26"/>
+          <w:lang w:val="en-US"/>
+        </w:rPr>
+        <w:t xml:space="preserve">Type: string </w:t>
+      </w:r>
+    </w:p>
+    <w:p>
+      <w:pPr>
+        <w:numPr>
+          <w:ilvl w:val="1"/>
+          <w:numId w:val="4"/>
+        </w:numPr>
+        <w:autoSpaceDE w:val="0"/>
+        <w:autoSpaceDN w:val="0"/>
+        <w:adjustRightInd w:val="0"/>
+        <w:spacing w:after="0" w:line="240" w:lineRule="auto"/>
+        <w:rPr>
+          <w:rFonts w:ascii="AppleSystemUIFont" w:hAnsi="AppleSystemUIFont" w:cs="AppleSystemUIFont"/>
+          <w:sz w:val="26"/>
+          <w:szCs w:val="26"/>
+          <w:lang w:val="en-US"/>
+        </w:rPr>
+      </w:pPr>
+      <w:r>
+        <w:rPr>
+          <w:rFonts w:ascii="AppleSystemUIFont" w:hAnsi="AppleSystemUIFont" w:cs="AppleSystemUIFont"/>
+          <w:sz w:val="26"/>
+          <w:szCs w:val="26"/>
+          <w:lang w:val="en-US"/>
+        </w:rPr>
+        <w:t>This is the data structure that records the keyword specified by the user</w:t>
+      </w:r>
+    </w:p>
+    <w:p>
+      <w:pPr>
+        <w:numPr>
+          <w:ilvl w:val="1"/>
+          <w:numId w:val="4"/>
+        </w:numPr>
+        <w:autoSpaceDE w:val="0"/>
+        <w:autoSpaceDN w:val="0"/>
+        <w:adjustRightInd w:val="0"/>
+        <w:spacing w:after="0" w:line="240" w:lineRule="auto"/>
+        <w:rPr>
+          <w:rFonts w:ascii="AppleSystemUIFont" w:hAnsi="AppleSystemUIFont" w:cs="AppleSystemUIFont"/>
+          <w:sz w:val="26"/>
+          <w:szCs w:val="26"/>
+          <w:lang w:val="en-US"/>
+        </w:rPr>
+      </w:pPr>
+      <w:r>
+        <w:rPr>
+          <w:rFonts w:ascii="AppleSystemUIFont" w:hAnsi="AppleSystemUIFont" w:cs="AppleSystemUIFont"/>
+          <w:sz w:val="26"/>
+          <w:szCs w:val="26"/>
+          <w:lang w:val="en-US"/>
+        </w:rPr>
+        <w:t>Data member:</w:t>
+      </w:r>
+    </w:p>
+    <w:p>
+      <w:pPr>
+        <w:numPr>
+          <w:ilvl w:val="1"/>
+          <w:numId w:val="4"/>
+        </w:numPr>
+        <w:autoSpaceDE w:val="0"/>
+        <w:autoSpaceDN w:val="0"/>
+        <w:adjustRightInd w:val="0"/>
+        <w:spacing w:after="0" w:line="240" w:lineRule="auto"/>
+        <w:rPr>
+          <w:rFonts w:ascii="AppleSystemUIFont" w:hAnsi="AppleSystemUIFont" w:cs="AppleSystemUIFont"/>
+          <w:sz w:val="26"/>
+          <w:szCs w:val="26"/>
+          <w:lang w:val="en-US"/>
+        </w:rPr>
+      </w:pPr>
+      <w:r>
+        <w:rPr>
+          <w:rFonts w:ascii="AppleSystemUIFont" w:hAnsi="AppleSystemUIFont" w:cs="AppleSystemUIFont"/>
+          <w:sz w:val="26"/>
+          <w:szCs w:val="26"/>
+          <w:lang w:val="en-US"/>
+        </w:rPr>
+        <w:t>Functions: F3</w:t>
+      </w:r>
+    </w:p>
+    <w:p>
+      <w:pPr>
+        <w:numPr>
+          <w:ilvl w:val="0"/>
+          <w:numId w:val="4"/>
+        </w:numPr>
+        <w:autoSpaceDE w:val="0"/>
+        <w:autoSpaceDN w:val="0"/>
+        <w:adjustRightInd w:val="0"/>
+        <w:spacing w:after="0" w:line="240" w:lineRule="auto"/>
+        <w:rPr>
+          <w:rFonts w:ascii="AppleSystemUIFont" w:hAnsi="AppleSystemUIFont" w:cs="AppleSystemUIFont"/>
+          <w:sz w:val="26"/>
+          <w:szCs w:val="26"/>
+          <w:lang w:val="en-US"/>
+        </w:rPr>
+      </w:pPr>
+      <w:r>
+        <w:rPr>
+          <w:rFonts w:ascii="AppleSystemUIFont" w:hAnsi="AppleSystemUIFont" w:cs="AppleSystemUIFont"/>
+          <w:sz w:val="26"/>
+          <w:szCs w:val="26"/>
+          <w:lang w:val="en-US"/>
+        </w:rPr>
+        <w:t xml:space="preserve">D4: </w:t>
+      </w:r>
+      <w:proofErr w:type="spellStart"/>
+      <w:r>
+        <w:rPr>
+          <w:rFonts w:ascii="AppleSystemUIFont" w:hAnsi="AppleSystemUIFont" w:cs="AppleSystemUIFont"/>
+          <w:sz w:val="26"/>
+          <w:szCs w:val="26"/>
+          <w:lang w:val="en-US"/>
+        </w:rPr>
+        <w:t>animalType</w:t>
+      </w:r>
+      <w:proofErr w:type="spellEnd"/>
+    </w:p>
+    <w:p>
+      <w:pPr>
+        <w:numPr>
+          <w:ilvl w:val="1"/>
+          <w:numId w:val="4"/>
+        </w:numPr>
+        <w:autoSpaceDE w:val="0"/>
+        <w:autoSpaceDN w:val="0"/>
+        <w:adjustRightInd w:val="0"/>
+        <w:spacing w:after="0" w:line="240" w:lineRule="auto"/>
+        <w:rPr>
+          <w:rFonts w:ascii="AppleSystemUIFont" w:hAnsi="AppleSystemUIFont" w:cs="AppleSystemUIFont"/>
+          <w:sz w:val="26"/>
+          <w:szCs w:val="26"/>
+          <w:lang w:val="en-US"/>
+        </w:rPr>
+      </w:pPr>
+      <w:r>
+        <w:rPr>
+          <w:rFonts w:ascii="AppleSystemUIFont" w:hAnsi="AppleSystemUIFont" w:cs="AppleSystemUIFont"/>
+          <w:sz w:val="26"/>
+          <w:szCs w:val="26"/>
+          <w:lang w:val="en-US"/>
+        </w:rPr>
+        <w:t xml:space="preserve">Type: string </w:t>
+      </w:r>
+    </w:p>
+    <w:p>
+      <w:pPr>
+        <w:numPr>
+          <w:ilvl w:val="1"/>
+          <w:numId w:val="4"/>
+        </w:numPr>
+        <w:autoSpaceDE w:val="0"/>
+        <w:autoSpaceDN w:val="0"/>
+        <w:adjustRightInd w:val="0"/>
+        <w:spacing w:after="0" w:line="240" w:lineRule="auto"/>
+        <w:rPr>
+          <w:rFonts w:ascii="AppleSystemUIFont" w:hAnsi="AppleSystemUIFont" w:cs="AppleSystemUIFont"/>
+          <w:sz w:val="26"/>
+          <w:szCs w:val="26"/>
+          <w:lang w:val="en-US"/>
+        </w:rPr>
+      </w:pPr>
+      <w:r>
+        <w:rPr>
+          <w:rFonts w:ascii="AppleSystemUIFont" w:hAnsi="AppleSystemUIFont" w:cs="AppleSystemUIFont"/>
+          <w:sz w:val="26"/>
+          <w:szCs w:val="26"/>
+          <w:lang w:val="en-US"/>
+        </w:rPr>
+        <w:t xml:space="preserve">This is the data structure that records the </w:t>
+      </w:r>
+      <w:r>
+        <w:rPr>
+          <w:rFonts w:ascii="AppleSystemUIFont" w:hAnsi="AppleSystemUIFont" w:cs="AppleSystemUIFont"/>
+          <w:sz w:val="26"/>
+          <w:szCs w:val="26"/>
+          <w:lang w:val="en-US"/>
+        </w:rPr>
+        <w:t>animal type</w:t>
+      </w:r>
+      <w:r>
+        <w:rPr>
+          <w:rFonts w:ascii="AppleSystemUIFont" w:hAnsi="AppleSystemUIFont" w:cs="AppleSystemUIFont"/>
+          <w:sz w:val="26"/>
+          <w:szCs w:val="26"/>
+          <w:lang w:val="en-US"/>
+        </w:rPr>
+        <w:t xml:space="preserve"> specified by the user</w:t>
+      </w:r>
+    </w:p>
+    <w:p>
+      <w:pPr>
+        <w:numPr>
+          <w:ilvl w:val="1"/>
+          <w:numId w:val="4"/>
+        </w:numPr>
+        <w:autoSpaceDE w:val="0"/>
+        <w:autoSpaceDN w:val="0"/>
+        <w:adjustRightInd w:val="0"/>
+        <w:spacing w:after="0" w:line="240" w:lineRule="auto"/>
+        <w:rPr>
+          <w:rFonts w:ascii="AppleSystemUIFont" w:hAnsi="AppleSystemUIFont" w:cs="AppleSystemUIFont"/>
+          <w:sz w:val="26"/>
+          <w:szCs w:val="26"/>
+          <w:lang w:val="en-US"/>
+        </w:rPr>
+      </w:pPr>
+      <w:r>
+        <w:rPr>
+          <w:rFonts w:ascii="AppleSystemUIFont" w:hAnsi="AppleSystemUIFont" w:cs="AppleSystemUIFont"/>
+          <w:sz w:val="26"/>
+          <w:szCs w:val="26"/>
+          <w:lang w:val="en-US"/>
+        </w:rPr>
+        <w:t>Data member:</w:t>
+      </w:r>
+    </w:p>
+    <w:p>
+      <w:pPr>
+        <w:numPr>
+          <w:ilvl w:val="1"/>
+          <w:numId w:val="4"/>
+        </w:numPr>
+        <w:autoSpaceDE w:val="0"/>
+        <w:autoSpaceDN w:val="0"/>
+        <w:adjustRightInd w:val="0"/>
+        <w:spacing w:after="0" w:line="240" w:lineRule="auto"/>
+        <w:rPr>
+          <w:rFonts w:ascii="AppleSystemUIFont" w:hAnsi="AppleSystemUIFont" w:cs="AppleSystemUIFont"/>
+          <w:sz w:val="26"/>
+          <w:szCs w:val="26"/>
+          <w:lang w:val="en-US"/>
+        </w:rPr>
+      </w:pPr>
+      <w:r>
+        <w:rPr>
+          <w:rFonts w:ascii="AppleSystemUIFont" w:hAnsi="AppleSystemUIFont" w:cs="AppleSystemUIFont"/>
+          <w:sz w:val="26"/>
+          <w:szCs w:val="26"/>
+          <w:lang w:val="en-US"/>
+        </w:rPr>
+        <w:t>Functions: F</w:t>
+      </w:r>
+      <w:r>
+        <w:rPr>
+          <w:rFonts w:ascii="AppleSystemUIFont" w:hAnsi="AppleSystemUIFont" w:cs="AppleSystemUIFont"/>
+          <w:sz w:val="26"/>
+          <w:szCs w:val="26"/>
+          <w:lang w:val="en-US"/>
+        </w:rPr>
+        <w:t>4</w:t>
+      </w:r>
+    </w:p>
+    <w:p>
+      <w:pPr>
+        <w:numPr>
+          <w:ilvl w:val="0"/>
+          <w:numId w:val="4"/>
+        </w:numPr>
+        <w:autoSpaceDE w:val="0"/>
+        <w:autoSpaceDN w:val="0"/>
+        <w:adjustRightInd w:val="0"/>
+        <w:spacing w:after="0" w:line="240" w:lineRule="auto"/>
+        <w:rPr>
+          <w:rFonts w:ascii="AppleSystemUIFont" w:hAnsi="AppleSystemUIFont" w:cs="AppleSystemUIFont"/>
+          <w:sz w:val="26"/>
+          <w:szCs w:val="26"/>
+          <w:lang w:val="en-US"/>
+        </w:rPr>
+      </w:pPr>
+      <w:r>
+        <w:rPr>
+          <w:rFonts w:ascii="AppleSystemUIFont" w:hAnsi="AppleSystemUIFont" w:cs="AppleSystemUIFont"/>
+          <w:sz w:val="26"/>
+          <w:szCs w:val="26"/>
+          <w:lang w:val="en-US"/>
+        </w:rPr>
+        <w:t>D5: Borough</w:t>
+      </w:r>
+    </w:p>
+    <w:p>
+      <w:pPr>
+        <w:numPr>
+          <w:ilvl w:val="1"/>
+          <w:numId w:val="4"/>
+        </w:numPr>
+        <w:autoSpaceDE w:val="0"/>
+        <w:autoSpaceDN w:val="0"/>
+        <w:adjustRightInd w:val="0"/>
+        <w:spacing w:after="0" w:line="240" w:lineRule="auto"/>
+        <w:rPr>
+          <w:rFonts w:ascii="AppleSystemUIFont" w:hAnsi="AppleSystemUIFont" w:cs="AppleSystemUIFont"/>
+          <w:sz w:val="26"/>
+          <w:szCs w:val="26"/>
+          <w:lang w:val="en-US"/>
+        </w:rPr>
+      </w:pPr>
+      <w:r>
+        <w:rPr>
+          <w:rFonts w:ascii="AppleSystemUIFont" w:hAnsi="AppleSystemUIFont" w:cs="AppleSystemUIFont"/>
+          <w:sz w:val="26"/>
+          <w:szCs w:val="26"/>
+          <w:lang w:val="en-US"/>
+        </w:rPr>
+        <w:t xml:space="preserve">Type: string </w:t>
+      </w:r>
+    </w:p>
+    <w:p>
+      <w:pPr>
+        <w:numPr>
+          <w:ilvl w:val="1"/>
+          <w:numId w:val="4"/>
+        </w:numPr>
+        <w:autoSpaceDE w:val="0"/>
+        <w:autoSpaceDN w:val="0"/>
+        <w:adjustRightInd w:val="0"/>
+        <w:spacing w:after="0" w:line="240" w:lineRule="auto"/>
+        <w:rPr>
+          <w:rFonts w:ascii="AppleSystemUIFont" w:hAnsi="AppleSystemUIFont" w:cs="AppleSystemUIFont"/>
+          <w:sz w:val="26"/>
+          <w:szCs w:val="26"/>
+          <w:lang w:val="en-US"/>
+        </w:rPr>
+      </w:pPr>
+      <w:r>
+        <w:rPr>
+          <w:rFonts w:ascii="AppleSystemUIFont" w:hAnsi="AppleSystemUIFont" w:cs="AppleSystemUIFont"/>
+          <w:sz w:val="26"/>
+          <w:szCs w:val="26"/>
+          <w:lang w:val="en-US"/>
+        </w:rPr>
+        <w:t xml:space="preserve">This is the data structure that records the </w:t>
+      </w:r>
+      <w:r>
+        <w:rPr>
+          <w:rFonts w:ascii="AppleSystemUIFont" w:hAnsi="AppleSystemUIFont" w:cs="AppleSystemUIFont"/>
+          <w:sz w:val="26"/>
+          <w:szCs w:val="26"/>
+          <w:lang w:val="en-US"/>
+        </w:rPr>
+        <w:t>borough</w:t>
+      </w:r>
+      <w:r>
+        <w:rPr>
+          <w:rFonts w:ascii="AppleSystemUIFont" w:hAnsi="AppleSystemUIFont" w:cs="AppleSystemUIFont"/>
+          <w:sz w:val="26"/>
+          <w:szCs w:val="26"/>
+          <w:lang w:val="en-US"/>
+        </w:rPr>
+        <w:t xml:space="preserve"> specified by the user</w:t>
+      </w:r>
+    </w:p>
+    <w:p>
+      <w:pPr>
+        <w:numPr>
+          <w:ilvl w:val="1"/>
+          <w:numId w:val="4"/>
+        </w:numPr>
+        <w:autoSpaceDE w:val="0"/>
+        <w:autoSpaceDN w:val="0"/>
+        <w:adjustRightInd w:val="0"/>
+        <w:spacing w:after="0" w:line="240" w:lineRule="auto"/>
+        <w:rPr>
+          <w:rFonts w:ascii="AppleSystemUIFont" w:hAnsi="AppleSystemUIFont" w:cs="AppleSystemUIFont"/>
+          <w:sz w:val="26"/>
+          <w:szCs w:val="26"/>
+          <w:lang w:val="en-US"/>
+        </w:rPr>
+      </w:pPr>
+      <w:r>
+        <w:rPr>
+          <w:rFonts w:ascii="AppleSystemUIFont" w:hAnsi="AppleSystemUIFont" w:cs="AppleSystemUIFont"/>
+          <w:sz w:val="26"/>
+          <w:szCs w:val="26"/>
+          <w:lang w:val="en-US"/>
+        </w:rPr>
+        <w:t>Data member:</w:t>
+      </w:r>
+    </w:p>
+    <w:p>
+      <w:pPr>
+        <w:numPr>
+          <w:ilvl w:val="1"/>
+          <w:numId w:val="4"/>
+        </w:numPr>
+        <w:autoSpaceDE w:val="0"/>
+        <w:autoSpaceDN w:val="0"/>
+        <w:adjustRightInd w:val="0"/>
+        <w:spacing w:after="0" w:line="240" w:lineRule="auto"/>
+        <w:rPr>
+          <w:rFonts w:ascii="AppleSystemUIFont" w:hAnsi="AppleSystemUIFont" w:cs="AppleSystemUIFont"/>
+          <w:sz w:val="26"/>
+          <w:szCs w:val="26"/>
+          <w:lang w:val="en-US"/>
+        </w:rPr>
+      </w:pPr>
+      <w:r>
+        <w:rPr>
+          <w:rFonts w:ascii="AppleSystemUIFont" w:hAnsi="AppleSystemUIFont" w:cs="AppleSystemUIFont"/>
+          <w:sz w:val="26"/>
+          <w:szCs w:val="26"/>
+          <w:lang w:val="en-US"/>
+        </w:rPr>
+        <w:lastRenderedPageBreak/>
+        <w:t>Functions: F</w:t>
+      </w:r>
+      <w:r>
+        <w:rPr>
+          <w:rFonts w:ascii="AppleSystemUIFont" w:hAnsi="AppleSystemUIFont" w:cs="AppleSystemUIFont"/>
+          <w:sz w:val="26"/>
+          <w:szCs w:val="26"/>
+          <w:lang w:val="en-US"/>
+        </w:rPr>
+        <w:t>5</w:t>
       </w:r>
     </w:p>
     <w:p>
@@ -1932,7 +4674,21 @@
         <w:rPr>
           <w:color w:val="FF0000"/>
         </w:rPr>
-        <w:t xml:space="preserve">Detail your visual design: Layout, visual elements, icons, graphics, style, colour, fonts general screen designs. This can be sketches, wireframes, mockups etc, supported by a discussion, explanation, and </w:t>
+        <w:t xml:space="preserve">Detail your visual design: Layout, visual elements, icons, graphics, style, colour, fonts general screen designs. This can be sketches, wireframes, </w:t>
+      </w:r>
+      <w:proofErr w:type="spellStart"/>
+      <w:r>
+        <w:rPr>
+          <w:color w:val="FF0000"/>
+        </w:rPr>
+        <w:t>mockups</w:t>
+      </w:r>
+      <w:proofErr w:type="spellEnd"/>
+      <w:r>
+        <w:rPr>
+          <w:color w:val="FF0000"/>
+        </w:rPr>
+        <w:t xml:space="preserve"> etc, supported by a discussion, explanation, and </w:t>
       </w:r>
       <w:r>
         <w:rPr>
@@ -1954,8 +4710,62 @@
 </file>
 
 <file path=word/numbering.xml><?xml version="1.0" encoding="utf-8"?>
-<w:numbering xmlns:wpc="http://schemas.microsoft.com/office/word/2010/wordprocessingCanvas" xmlns:cx="http://schemas.microsoft.com/office/drawing/2014/chartex" xmlns:cx1="http://schemas.microsoft.com/office/drawing/2015/9/8/chartex" xmlns:mc="http://schemas.openxmlformats.org/markup-compatibility/2006" xmlns:o="urn:schemas-microsoft-com:office:office" xmlns:r="http://schemas.openxmlformats.org/officeDocument/2006/relationships" xmlns:m="http://schemas.openxmlformats.org/officeDocument/2006/math" xmlns:v="urn:schemas-microsoft-com:vml" xmlns:wp14="http://schemas.microsoft.com/office/word/2010/wordprocessingDrawing" xmlns:wp="http://schemas.openxmlformats.org/drawingml/2006/wordprocessingDrawing" xmlns:w10="urn:schemas-microsoft-com:office:word" xmlns:w="http://schemas.openxmlformats.org/wordprocessingml/2006/main" xmlns:w14="http://schemas.microsoft.com/office/word/2010/wordml" xmlns:w15="http://schemas.microsoft.com/office/word/2012/wordml" xmlns:w16se="http://schemas.microsoft.com/office/word/2015/wordml/symex" xmlns:wpg="http://schemas.microsoft.com/office/word/2010/wordprocessingGroup" xmlns:wpi="http://schemas.microsoft.com/office/word/2010/wordprocessingInk" xmlns:wne="http://schemas.microsoft.com/office/word/2006/wordml" xmlns:wps="http://schemas.microsoft.com/office/word/2010/wordprocessingShape" mc:Ignorable="w14 w15 w16se wp14">
+<w:numbering xmlns:wpc="http://schemas.microsoft.com/office/word/2010/wordprocessingCanvas" xmlns:cx="http://schemas.microsoft.com/office/drawing/2014/chartex" xmlns:cx1="http://schemas.microsoft.com/office/drawing/2015/9/8/chartex" xmlns:cx2="http://schemas.microsoft.com/office/drawing/2015/10/21/chartex" xmlns:cx3="http://schemas.microsoft.com/office/drawing/2016/5/9/chartex" xmlns:cx4="http://schemas.microsoft.com/office/drawing/2016/5/10/chartex" xmlns:cx5="http://schemas.microsoft.com/office/drawing/2016/5/11/chartex" xmlns:cx6="http://schemas.microsoft.com/office/drawing/2016/5/12/chartex" xmlns:cx7="http://schemas.microsoft.com/office/drawing/2016/5/13/chartex" xmlns:cx8="http://schemas.microsoft.com/office/drawing/2016/5/14/chartex" xmlns:mc="http://schemas.openxmlformats.org/markup-compatibility/2006" xmlns:aink="http://schemas.microsoft.com/office/drawing/2016/ink" xmlns:am3d="http://schemas.microsoft.com/office/drawing/2017/model3d" xmlns:o="urn:schemas-microsoft-com:office:office" xmlns:r="http://schemas.openxmlformats.org/officeDocument/2006/relationships" xmlns:m="http://schemas.openxmlformats.org/officeDocument/2006/math" xmlns:v="urn:schemas-microsoft-com:vml" xmlns:wp14="http://schemas.microsoft.com/office/word/2010/wordprocessingDrawing" xmlns:wp="http://schemas.openxmlformats.org/drawingml/2006/wordprocessingDrawing" xmlns:w10="urn:schemas-microsoft-com:office:word" xmlns:w="http://schemas.openxmlformats.org/wordprocessingml/2006/main" xmlns:w14="http://schemas.microsoft.com/office/word/2010/wordml" xmlns:w15="http://schemas.microsoft.com/office/word/2012/wordml" xmlns:w16cid="http://schemas.microsoft.com/office/word/2016/wordml/cid" xmlns:w16se="http://schemas.microsoft.com/office/word/2015/wordml/symex" xmlns:wpg="http://schemas.microsoft.com/office/word/2010/wordprocessingGroup" xmlns:wpi="http://schemas.microsoft.com/office/word/2010/wordprocessingInk" xmlns:wne="http://schemas.microsoft.com/office/word/2006/wordml" xmlns:wps="http://schemas.microsoft.com/office/word/2010/wordprocessingShape" mc:Ignorable="w14 w15 w16se w16cid wp14">
   <w:abstractNum w:abstractNumId="0" w15:restartNumberingAfterBreak="0">
+    <w:nsid w:val="00000001"/>
+    <w:multiLevelType w:val="hybridMultilevel"/>
+    <w:tmpl w:val="00000001"/>
+    <w:lvl w:ilvl="0" w:tplc="00000001">
+      <w:start w:val="1"/>
+      <w:numFmt w:val="decimal"/>
+      <w:lvlText w:val="%1."/>
+      <w:lvlJc w:val="left"/>
+      <w:pPr>
+        <w:ind w:left="720" w:hanging="360"/>
+      </w:pPr>
+    </w:lvl>
+    <w:lvl w:ilvl="1" w:tplc="FFFFFFFF">
+      <w:numFmt w:val="decimal"/>
+      <w:lvlText w:val=""/>
+      <w:lvlJc w:val="left"/>
+    </w:lvl>
+    <w:lvl w:ilvl="2" w:tplc="FFFFFFFF">
+      <w:numFmt w:val="decimal"/>
+      <w:lvlText w:val=""/>
+      <w:lvlJc w:val="left"/>
+    </w:lvl>
+    <w:lvl w:ilvl="3" w:tplc="FFFFFFFF">
+      <w:numFmt w:val="decimal"/>
+      <w:lvlText w:val=""/>
+      <w:lvlJc w:val="left"/>
+    </w:lvl>
+    <w:lvl w:ilvl="4" w:tplc="FFFFFFFF">
+      <w:numFmt w:val="decimal"/>
+      <w:lvlText w:val=""/>
+      <w:lvlJc w:val="left"/>
+    </w:lvl>
+    <w:lvl w:ilvl="5" w:tplc="FFFFFFFF">
+      <w:numFmt w:val="decimal"/>
+      <w:lvlText w:val=""/>
+      <w:lvlJc w:val="left"/>
+    </w:lvl>
+    <w:lvl w:ilvl="6" w:tplc="FFFFFFFF">
+      <w:numFmt w:val="decimal"/>
+      <w:lvlText w:val=""/>
+      <w:lvlJc w:val="left"/>
+    </w:lvl>
+    <w:lvl w:ilvl="7" w:tplc="FFFFFFFF">
+      <w:numFmt w:val="decimal"/>
+      <w:lvlText w:val=""/>
+      <w:lvlJc w:val="left"/>
+    </w:lvl>
+    <w:lvl w:ilvl="8" w:tplc="FFFFFFFF">
+      <w:numFmt w:val="decimal"/>
+      <w:lvlText w:val=""/>
+      <w:lvlJc w:val="left"/>
+    </w:lvl>
+  </w:abstractNum>
+  <w:abstractNum w:abstractNumId="1" w15:restartNumberingAfterBreak="0">
     <w:nsid w:val="367E3F6A"/>
     <w:multiLevelType w:val="hybridMultilevel"/>
     <w:tmpl w:val="0CB6E2E4"/>
@@ -2067,7 +4877,7 @@
       </w:rPr>
     </w:lvl>
   </w:abstractNum>
-  <w:abstractNum w:abstractNumId="1" w15:restartNumberingAfterBreak="0">
+  <w:abstractNum w:abstractNumId="2" w15:restartNumberingAfterBreak="0">
     <w:nsid w:val="375D36C8"/>
     <w:multiLevelType w:val="multilevel"/>
     <w:tmpl w:val="CF405D9C"/>
@@ -2180,7 +4990,7 @@
       </w:rPr>
     </w:lvl>
   </w:abstractNum>
-  <w:abstractNum w:abstractNumId="2" w15:restartNumberingAfterBreak="0">
+  <w:abstractNum w:abstractNumId="3" w15:restartNumberingAfterBreak="0">
     <w:nsid w:val="594D2C6D"/>
     <w:multiLevelType w:val="hybridMultilevel"/>
     <w:tmpl w:val="BA2812A4"/>
@@ -2195,7 +5005,7 @@
         <w:rFonts w:ascii="Calibri" w:eastAsiaTheme="minorEastAsia" w:hAnsi="Calibri" w:cs="Calibri" w:hint="default"/>
       </w:rPr>
     </w:lvl>
-    <w:lvl w:ilvl="1" w:tplc="0C090003" w:tentative="1">
+    <w:lvl w:ilvl="1" w:tplc="0C090003">
       <w:start w:val="1"/>
       <w:numFmt w:val="bullet"/>
       <w:lvlText w:val="o"/>
@@ -2207,7 +5017,7 @@
         <w:rFonts w:ascii="Courier New" w:hAnsi="Courier New" w:cs="Courier New" w:hint="default"/>
       </w:rPr>
     </w:lvl>
-    <w:lvl w:ilvl="2" w:tplc="0C090005" w:tentative="1">
+    <w:lvl w:ilvl="2" w:tplc="0C090005">
       <w:start w:val="1"/>
       <w:numFmt w:val="bullet"/>
       <w:lvlText w:val=""/>
@@ -2292,7 +5102,120 @@
       </w:rPr>
     </w:lvl>
   </w:abstractNum>
-  <w:abstractNum w:abstractNumId="3" w15:restartNumberingAfterBreak="0">
+  <w:abstractNum w:abstractNumId="4" w15:restartNumberingAfterBreak="0">
+    <w:nsid w:val="5AFF408C"/>
+    <w:multiLevelType w:val="hybridMultilevel"/>
+    <w:tmpl w:val="50FE7088"/>
+    <w:lvl w:ilvl="0" w:tplc="04090001">
+      <w:start w:val="1"/>
+      <w:numFmt w:val="bullet"/>
+      <w:lvlText w:val=""/>
+      <w:lvlJc w:val="left"/>
+      <w:pPr>
+        <w:ind w:left="720" w:hanging="360"/>
+      </w:pPr>
+      <w:rPr>
+        <w:rFonts w:ascii="Symbol" w:hAnsi="Symbol" w:hint="default"/>
+      </w:rPr>
+    </w:lvl>
+    <w:lvl w:ilvl="1" w:tplc="04090003" w:tentative="1">
+      <w:start w:val="1"/>
+      <w:numFmt w:val="bullet"/>
+      <w:lvlText w:val="o"/>
+      <w:lvlJc w:val="left"/>
+      <w:pPr>
+        <w:ind w:left="1440" w:hanging="360"/>
+      </w:pPr>
+      <w:rPr>
+        <w:rFonts w:ascii="Courier New" w:hAnsi="Courier New" w:hint="default"/>
+      </w:rPr>
+    </w:lvl>
+    <w:lvl w:ilvl="2" w:tplc="04090005" w:tentative="1">
+      <w:start w:val="1"/>
+      <w:numFmt w:val="bullet"/>
+      <w:lvlText w:val=""/>
+      <w:lvlJc w:val="left"/>
+      <w:pPr>
+        <w:ind w:left="2160" w:hanging="360"/>
+      </w:pPr>
+      <w:rPr>
+        <w:rFonts w:ascii="Wingdings" w:hAnsi="Wingdings" w:hint="default"/>
+      </w:rPr>
+    </w:lvl>
+    <w:lvl w:ilvl="3" w:tplc="04090001" w:tentative="1">
+      <w:start w:val="1"/>
+      <w:numFmt w:val="bullet"/>
+      <w:lvlText w:val=""/>
+      <w:lvlJc w:val="left"/>
+      <w:pPr>
+        <w:ind w:left="2880" w:hanging="360"/>
+      </w:pPr>
+      <w:rPr>
+        <w:rFonts w:ascii="Symbol" w:hAnsi="Symbol" w:hint="default"/>
+      </w:rPr>
+    </w:lvl>
+    <w:lvl w:ilvl="4" w:tplc="04090003" w:tentative="1">
+      <w:start w:val="1"/>
+      <w:numFmt w:val="bullet"/>
+      <w:lvlText w:val="o"/>
+      <w:lvlJc w:val="left"/>
+      <w:pPr>
+        <w:ind w:left="3600" w:hanging="360"/>
+      </w:pPr>
+      <w:rPr>
+        <w:rFonts w:ascii="Courier New" w:hAnsi="Courier New" w:hint="default"/>
+      </w:rPr>
+    </w:lvl>
+    <w:lvl w:ilvl="5" w:tplc="04090005" w:tentative="1">
+      <w:start w:val="1"/>
+      <w:numFmt w:val="bullet"/>
+      <w:lvlText w:val=""/>
+      <w:lvlJc w:val="left"/>
+      <w:pPr>
+        <w:ind w:left="4320" w:hanging="360"/>
+      </w:pPr>
+      <w:rPr>
+        <w:rFonts w:ascii="Wingdings" w:hAnsi="Wingdings" w:hint="default"/>
+      </w:rPr>
+    </w:lvl>
+    <w:lvl w:ilvl="6" w:tplc="04090001" w:tentative="1">
+      <w:start w:val="1"/>
+      <w:numFmt w:val="bullet"/>
+      <w:lvlText w:val=""/>
+      <w:lvlJc w:val="left"/>
+      <w:pPr>
+        <w:ind w:left="5040" w:hanging="360"/>
+      </w:pPr>
+      <w:rPr>
+        <w:rFonts w:ascii="Symbol" w:hAnsi="Symbol" w:hint="default"/>
+      </w:rPr>
+    </w:lvl>
+    <w:lvl w:ilvl="7" w:tplc="04090003" w:tentative="1">
+      <w:start w:val="1"/>
+      <w:numFmt w:val="bullet"/>
+      <w:lvlText w:val="o"/>
+      <w:lvlJc w:val="left"/>
+      <w:pPr>
+        <w:ind w:left="5760" w:hanging="360"/>
+      </w:pPr>
+      <w:rPr>
+        <w:rFonts w:ascii="Courier New" w:hAnsi="Courier New" w:hint="default"/>
+      </w:rPr>
+    </w:lvl>
+    <w:lvl w:ilvl="8" w:tplc="04090005" w:tentative="1">
+      <w:start w:val="1"/>
+      <w:numFmt w:val="bullet"/>
+      <w:lvlText w:val=""/>
+      <w:lvlJc w:val="left"/>
+      <w:pPr>
+        <w:ind w:left="6480" w:hanging="360"/>
+      </w:pPr>
+      <w:rPr>
+        <w:rFonts w:ascii="Wingdings" w:hAnsi="Wingdings" w:hint="default"/>
+      </w:rPr>
+    </w:lvl>
+  </w:abstractNum>
+  <w:abstractNum w:abstractNumId="5" w15:restartNumberingAfterBreak="0">
     <w:nsid w:val="63D23837"/>
     <w:multiLevelType w:val="hybridMultilevel"/>
     <w:tmpl w:val="9BD61186"/>
@@ -2404,7 +5327,7 @@
       </w:rPr>
     </w:lvl>
   </w:abstractNum>
-  <w:abstractNum w:abstractNumId="4" w15:restartNumberingAfterBreak="0">
+  <w:abstractNum w:abstractNumId="6" w15:restartNumberingAfterBreak="0">
     <w:nsid w:val="66162F7D"/>
     <w:multiLevelType w:val="hybridMultilevel"/>
     <w:tmpl w:val="38A2F066"/>
@@ -2517,7 +5440,7 @@
       </w:rPr>
     </w:lvl>
   </w:abstractNum>
-  <w:abstractNum w:abstractNumId="5" w15:restartNumberingAfterBreak="0">
+  <w:abstractNum w:abstractNumId="7" w15:restartNumberingAfterBreak="0">
     <w:nsid w:val="765D23A3"/>
     <w:multiLevelType w:val="multilevel"/>
     <w:tmpl w:val="D2A25216"/>
@@ -2631,28 +5554,34 @@
     </w:lvl>
   </w:abstractNum>
   <w:num w:numId="1">
+    <w:abstractNumId w:val="2"/>
+  </w:num>
+  <w:num w:numId="2">
+    <w:abstractNumId w:val="7"/>
+  </w:num>
+  <w:num w:numId="3">
+    <w:abstractNumId w:val="6"/>
+  </w:num>
+  <w:num w:numId="4">
+    <w:abstractNumId w:val="3"/>
+  </w:num>
+  <w:num w:numId="5">
+    <w:abstractNumId w:val="5"/>
+  </w:num>
+  <w:num w:numId="6">
     <w:abstractNumId w:val="1"/>
   </w:num>
-  <w:num w:numId="2">
-    <w:abstractNumId w:val="5"/>
+  <w:num w:numId="7">
+    <w:abstractNumId w:val="0"/>
   </w:num>
-  <w:num w:numId="3">
+  <w:num w:numId="8">
     <w:abstractNumId w:val="4"/>
-  </w:num>
-  <w:num w:numId="4">
-    <w:abstractNumId w:val="2"/>
-  </w:num>
-  <w:num w:numId="5">
-    <w:abstractNumId w:val="3"/>
-  </w:num>
-  <w:num w:numId="6">
-    <w:abstractNumId w:val="0"/>
   </w:num>
 </w:numbering>
 </file>
 
 <file path=word/styles.xml><?xml version="1.0" encoding="utf-8"?>
-<w:styles xmlns:mc="http://schemas.openxmlformats.org/markup-compatibility/2006" xmlns:r="http://schemas.openxmlformats.org/officeDocument/2006/relationships" xmlns:w="http://schemas.openxmlformats.org/wordprocessingml/2006/main" xmlns:w14="http://schemas.microsoft.com/office/word/2010/wordml" xmlns:w15="http://schemas.microsoft.com/office/word/2012/wordml" xmlns:w16se="http://schemas.microsoft.com/office/word/2015/wordml/symex" mc:Ignorable="w14 w15 w16se">
+<w:styles xmlns:mc="http://schemas.openxmlformats.org/markup-compatibility/2006" xmlns:r="http://schemas.openxmlformats.org/officeDocument/2006/relationships" xmlns:w="http://schemas.openxmlformats.org/wordprocessingml/2006/main" xmlns:w14="http://schemas.microsoft.com/office/word/2010/wordml" xmlns:w15="http://schemas.microsoft.com/office/word/2012/wordml" xmlns:w16cid="http://schemas.microsoft.com/office/word/2016/wordml/cid" xmlns:w16se="http://schemas.microsoft.com/office/word/2015/wordml/symex" mc:Ignorable="w14 w15 w16se w16cid">
   <w:docDefaults>
     <w:rPrDefault>
       <w:rPr>
@@ -2668,7 +5597,7 @@
       </w:pPr>
     </w:pPrDefault>
   </w:docDefaults>
-  <w:latentStyles w:defLockedState="0" w:defUIPriority="99" w:defSemiHidden="0" w:defUnhideWhenUsed="0" w:defQFormat="0" w:count="371">
+  <w:latentStyles w:defLockedState="0" w:defUIPriority="99" w:defSemiHidden="0" w:defUnhideWhenUsed="0" w:defQFormat="0" w:count="376">
     <w:lsdException w:name="Normal" w:uiPriority="0" w:qFormat="1"/>
     <w:lsdException w:name="heading 1" w:uiPriority="9" w:qFormat="1"/>
     <w:lsdException w:name="heading 2" w:semiHidden="1" w:uiPriority="9" w:unhideWhenUsed="1" w:qFormat="1"/>
@@ -2774,7 +5703,6 @@
     <w:lsdException w:name="HTML Sample" w:semiHidden="1" w:unhideWhenUsed="1"/>
     <w:lsdException w:name="HTML Typewriter" w:semiHidden="1" w:unhideWhenUsed="1"/>
     <w:lsdException w:name="HTML Variable" w:semiHidden="1" w:unhideWhenUsed="1"/>
-    <w:lsdException w:name="Normal Table" w:semiHidden="1" w:unhideWhenUsed="1"/>
     <w:lsdException w:name="annotation subject" w:semiHidden="1" w:unhideWhenUsed="1"/>
     <w:lsdException w:name="No List" w:semiHidden="1" w:unhideWhenUsed="1"/>
     <w:lsdException w:name="Outline List 1" w:semiHidden="1" w:unhideWhenUsed="1"/>
@@ -2817,11 +5745,8 @@
     <w:lsdException w:name="Table Contemporary" w:semiHidden="1" w:unhideWhenUsed="1"/>
     <w:lsdException w:name="Table Elegant" w:semiHidden="1" w:unhideWhenUsed="1"/>
     <w:lsdException w:name="Table Professional" w:semiHidden="1" w:unhideWhenUsed="1"/>
-    <w:lsdException w:name="Table Subtle 1" w:semiHidden="1" w:unhideWhenUsed="1"/>
     <w:lsdException w:name="Table Subtle 2" w:semiHidden="1" w:unhideWhenUsed="1"/>
     <w:lsdException w:name="Table Web 1" w:semiHidden="1" w:unhideWhenUsed="1"/>
-    <w:lsdException w:name="Table Web 2" w:semiHidden="1" w:unhideWhenUsed="1"/>
-    <w:lsdException w:name="Table Web 3" w:semiHidden="1" w:unhideWhenUsed="1"/>
     <w:lsdException w:name="Balloon Text" w:semiHidden="1" w:unhideWhenUsed="1"/>
     <w:lsdException w:name="Table Grid" w:uiPriority="39"/>
     <w:lsdException w:name="Table Theme" w:semiHidden="1" w:unhideWhenUsed="1"/>
@@ -3040,6 +5965,11 @@
     <w:lsdException w:name="List Table 5 Dark Accent 6" w:uiPriority="50"/>
     <w:lsdException w:name="List Table 6 Colorful Accent 6" w:uiPriority="51"/>
     <w:lsdException w:name="List Table 7 Colorful Accent 6" w:uiPriority="52"/>
+    <w:lsdException w:name="Mention" w:semiHidden="1" w:unhideWhenUsed="1"/>
+    <w:lsdException w:name="Smart Hyperlink" w:semiHidden="1" w:unhideWhenUsed="1"/>
+    <w:lsdException w:name="Hashtag" w:semiHidden="1" w:unhideWhenUsed="1"/>
+    <w:lsdException w:name="Unresolved Mention" w:semiHidden="1" w:unhideWhenUsed="1"/>
+    <w:lsdException w:name="Smart Link" w:semiHidden="1" w:unhideWhenUsed="1"/>
   </w:latentStyles>
   <w:style w:type="paragraph" w:default="1" w:styleId="Normal">
     <w:name w:val="Normal"/>
@@ -4012,7 +6942,7 @@
 </file>
 
 <file path=customXml/itemProps1.xml><?xml version="1.0" encoding="utf-8"?>
-<ds:datastoreItem xmlns:ds="http://schemas.openxmlformats.org/officeDocument/2006/customXml" ds:itemID="{97BFC0C5-027A-416A-A3F7-54943AFAAF6E}">
+<ds:datastoreItem xmlns:ds="http://schemas.openxmlformats.org/officeDocument/2006/customXml" ds:itemID="{259565CE-B885-3144-8F3D-70DE76427B2E}">
   <ds:schemaRefs>
     <ds:schemaRef ds:uri="http://schemas.openxmlformats.org/officeDocument/2006/bibliography"/>
   </ds:schemaRefs>

</xml_diff>